<commit_message>
🔧 starting to work on Entity.c
</commit_message>
<xml_diff>
--- a/Project2-Graphics.docx
+++ b/Project2-Graphics.docx
@@ -2526,6 +2526,9 @@
           <w:ilvl w:val="0"/>
           <w:numId w:val="18"/>
         </w:numPr>
+        <w:rPr>
+          <w:highlight w:val="green"/>
+        </w:rPr>
       </w:pPr>
       <w:r>
         <w:rPr>
@@ -2551,9 +2554,18 @@
         <w:t>.</w:t>
       </w:r>
       <w:r>
-        <w:t xml:space="preserve">  The public interface provides everything necessary for this project</w:t>
-      </w:r>
-      <w:r>
+        <w:t xml:space="preserve">  </w:t>
+      </w:r>
+      <w:r>
+        <w:rPr>
+          <w:highlight w:val="green"/>
+        </w:rPr>
+        <w:t>The public interface provides everything necessary for this project</w:t>
+      </w:r>
+      <w:r>
+        <w:rPr>
+          <w:highlight w:val="green"/>
+        </w:rPr>
         <w:t>.</w:t>
       </w:r>
     </w:p>
@@ -2564,17 +2576,32 @@
           <w:ilvl w:val="0"/>
           <w:numId w:val="18"/>
         </w:numPr>
-      </w:pPr>
-      <w:r>
+        <w:rPr>
+          <w:highlight w:val="green"/>
+        </w:rPr>
+      </w:pPr>
+      <w:r>
+        <w:rPr>
+          <w:highlight w:val="green"/>
+        </w:rPr>
         <w:t xml:space="preserve">You will use the Semi-Implicit Euler integrator to update an </w:t>
       </w:r>
       <w:r>
+        <w:rPr>
+          <w:highlight w:val="green"/>
+        </w:rPr>
         <w:t>object</w:t>
       </w:r>
       <w:r>
+        <w:rPr>
+          <w:highlight w:val="green"/>
+        </w:rPr>
         <w:t>’s velocity and position every game loop</w:t>
       </w:r>
       <w:r>
+        <w:rPr>
+          <w:highlight w:val="green"/>
+        </w:rPr>
         <w:t>, as follows:</w:t>
       </w:r>
     </w:p>
@@ -2585,16 +2612,28 @@
           <w:ilvl w:val="1"/>
           <w:numId w:val="18"/>
         </w:numPr>
-      </w:pPr>
-      <w:r>
+        <w:rPr>
+          <w:highlight w:val="green"/>
+        </w:rPr>
+      </w:pPr>
+      <w:r>
+        <w:rPr>
+          <w:highlight w:val="green"/>
+        </w:rPr>
         <w:t xml:space="preserve">Get the translation from the </w:t>
       </w:r>
       <w:proofErr w:type="gramStart"/>
       <w:r>
+        <w:rPr>
+          <w:highlight w:val="green"/>
+        </w:rPr>
         <w:t>transform</w:t>
       </w:r>
       <w:proofErr w:type="gramEnd"/>
       <w:r>
+        <w:rPr>
+          <w:highlight w:val="green"/>
+        </w:rPr>
         <w:t xml:space="preserve"> component.</w:t>
       </w:r>
     </w:p>
@@ -2605,25 +2644,46 @@
           <w:ilvl w:val="1"/>
           <w:numId w:val="18"/>
         </w:numPr>
-      </w:pPr>
-      <w:r>
+        <w:rPr>
+          <w:highlight w:val="green"/>
+        </w:rPr>
+      </w:pPr>
+      <w:r>
+        <w:rPr>
+          <w:highlight w:val="green"/>
+        </w:rPr>
         <w:t>Store the translation (</w:t>
       </w:r>
       <w:r>
+        <w:rPr>
+          <w:highlight w:val="green"/>
+        </w:rPr>
         <w:t xml:space="preserve">as </w:t>
       </w:r>
       <w:proofErr w:type="spellStart"/>
       <w:r>
+        <w:rPr>
+          <w:highlight w:val="green"/>
+        </w:rPr>
         <w:t>oldTranslation</w:t>
       </w:r>
       <w:proofErr w:type="spellEnd"/>
       <w:r>
+        <w:rPr>
+          <w:highlight w:val="green"/>
+        </w:rPr>
         <w:t xml:space="preserve">) in the </w:t>
       </w:r>
       <w:r>
+        <w:rPr>
+          <w:highlight w:val="green"/>
+        </w:rPr>
         <w:t>P</w:t>
       </w:r>
       <w:r>
+        <w:rPr>
+          <w:highlight w:val="green"/>
+        </w:rPr>
         <w:t>hysics component.</w:t>
       </w:r>
     </w:p>
@@ -2634,8 +2694,14 @@
           <w:ilvl w:val="1"/>
           <w:numId w:val="18"/>
         </w:numPr>
-      </w:pPr>
-      <w:r>
+        <w:rPr>
+          <w:highlight w:val="green"/>
+        </w:rPr>
+      </w:pPr>
+      <w:r>
+        <w:rPr>
+          <w:highlight w:val="green"/>
+        </w:rPr>
         <w:t>Use the Vector2DScaleAdd function to perform the following calculation:</w:t>
       </w:r>
     </w:p>
@@ -2646,8 +2712,14 @@
           <w:ilvl w:val="2"/>
           <w:numId w:val="18"/>
         </w:numPr>
-      </w:pPr>
-      <w:r>
+        <w:rPr>
+          <w:highlight w:val="green"/>
+        </w:rPr>
+      </w:pPr>
+      <w:r>
+        <w:rPr>
+          <w:highlight w:val="green"/>
+        </w:rPr>
         <w:t>velocity = acceleration * dt + velocity</w:t>
       </w:r>
     </w:p>
@@ -2658,8 +2730,14 @@
           <w:ilvl w:val="1"/>
           <w:numId w:val="18"/>
         </w:numPr>
-      </w:pPr>
-      <w:r>
+        <w:rPr>
+          <w:highlight w:val="green"/>
+        </w:rPr>
+      </w:pPr>
+      <w:r>
+        <w:rPr>
+          <w:highlight w:val="green"/>
+        </w:rPr>
         <w:t>Use the Vector2DScaleAdd function to perform the following calculation:</w:t>
       </w:r>
     </w:p>
@@ -2670,8 +2748,14 @@
           <w:ilvl w:val="2"/>
           <w:numId w:val="18"/>
         </w:numPr>
-      </w:pPr>
-      <w:r>
+        <w:rPr>
+          <w:highlight w:val="green"/>
+        </w:rPr>
+      </w:pPr>
+      <w:r>
+        <w:rPr>
+          <w:highlight w:val="green"/>
+        </w:rPr>
         <w:t>translation = velocity * dt + translation</w:t>
       </w:r>
     </w:p>
@@ -2682,16 +2766,28 @@
           <w:ilvl w:val="1"/>
           <w:numId w:val="18"/>
         </w:numPr>
-      </w:pPr>
-      <w:r>
+        <w:rPr>
+          <w:highlight w:val="green"/>
+        </w:rPr>
+      </w:pPr>
+      <w:r>
+        <w:rPr>
+          <w:highlight w:val="green"/>
+        </w:rPr>
         <w:t xml:space="preserve">Store the new translation in the </w:t>
       </w:r>
       <w:proofErr w:type="gramStart"/>
       <w:r>
+        <w:rPr>
+          <w:highlight w:val="green"/>
+        </w:rPr>
         <w:t>transform</w:t>
       </w:r>
       <w:proofErr w:type="gramEnd"/>
       <w:r>
+        <w:rPr>
+          <w:highlight w:val="green"/>
+        </w:rPr>
         <w:t xml:space="preserve"> component.</w:t>
       </w:r>
     </w:p>
@@ -2702,14 +2798,26 @@
           <w:ilvl w:val="1"/>
           <w:numId w:val="18"/>
         </w:numPr>
-      </w:pPr>
-      <w:r>
+        <w:rPr>
+          <w:highlight w:val="green"/>
+        </w:rPr>
+      </w:pPr>
+      <w:r>
+        <w:rPr>
+          <w:highlight w:val="green"/>
+        </w:rPr>
         <w:t xml:space="preserve">NOTE: A grade penalty will be applied if you </w:t>
       </w:r>
       <w:r>
+        <w:rPr>
+          <w:highlight w:val="green"/>
+        </w:rPr>
         <w:t>do not use</w:t>
       </w:r>
       <w:r>
+        <w:rPr>
+          <w:highlight w:val="green"/>
+        </w:rPr>
         <w:t xml:space="preserve"> the Vector2DScaleAdd function, as stated above.</w:t>
       </w:r>
     </w:p>
@@ -2717,12 +2825,21 @@
     <w:p>
       <w:pPr>
         <w:pStyle w:val="Heading2"/>
+        <w:rPr>
+          <w:highlight w:val="green"/>
+        </w:rPr>
       </w:pPr>
       <w:proofErr w:type="spellStart"/>
       <w:r>
+        <w:rPr>
+          <w:highlight w:val="green"/>
+        </w:rPr>
         <w:t>Entity</w:t>
       </w:r>
       <w:r>
+        <w:rPr>
+          <w:highlight w:val="green"/>
+        </w:rPr>
         <w:t>.h</w:t>
       </w:r>
       <w:proofErr w:type="spellEnd"/>
@@ -2734,26 +2851,50 @@
           <w:ilvl w:val="0"/>
           <w:numId w:val="19"/>
         </w:numPr>
-      </w:pPr>
-      <w:r>
+        <w:rPr>
+          <w:highlight w:val="green"/>
+        </w:rPr>
+      </w:pPr>
+      <w:r>
+        <w:rPr>
+          <w:highlight w:val="green"/>
+        </w:rPr>
         <w:t xml:space="preserve">This header file declares the public interface for a simple container storing the individual components associated with a single </w:t>
       </w:r>
       <w:r>
+        <w:rPr>
+          <w:highlight w:val="green"/>
+        </w:rPr>
         <w:t>E</w:t>
       </w:r>
       <w:r>
+        <w:rPr>
+          <w:highlight w:val="green"/>
+        </w:rPr>
         <w:t>ntity</w:t>
       </w:r>
       <w:r>
+        <w:rPr>
+          <w:highlight w:val="green"/>
+        </w:rPr>
         <w:t xml:space="preserve">.  Each </w:t>
       </w:r>
       <w:r>
+        <w:rPr>
+          <w:highlight w:val="green"/>
+        </w:rPr>
         <w:t>E</w:t>
       </w:r>
       <w:r>
+        <w:rPr>
+          <w:highlight w:val="green"/>
+        </w:rPr>
         <w:t>ntity</w:t>
       </w:r>
       <w:r>
+        <w:rPr>
+          <w:highlight w:val="green"/>
+        </w:rPr>
         <w:t xml:space="preserve"> may contain one each of the following components (more will be added in future projects):</w:t>
       </w:r>
     </w:p>
@@ -2764,8 +2905,14 @@
           <w:ilvl w:val="1"/>
           <w:numId w:val="19"/>
         </w:numPr>
-      </w:pPr>
-      <w:r>
+        <w:rPr>
+          <w:highlight w:val="green"/>
+        </w:rPr>
+      </w:pPr>
+      <w:r>
+        <w:rPr>
+          <w:highlight w:val="green"/>
+        </w:rPr>
         <w:t>Transform</w:t>
       </w:r>
     </w:p>
@@ -2776,8 +2923,14 @@
           <w:ilvl w:val="1"/>
           <w:numId w:val="19"/>
         </w:numPr>
-      </w:pPr>
-      <w:r>
+        <w:rPr>
+          <w:highlight w:val="green"/>
+        </w:rPr>
+      </w:pPr>
+      <w:r>
+        <w:rPr>
+          <w:highlight w:val="green"/>
+        </w:rPr>
         <w:t>Physics</w:t>
       </w:r>
     </w:p>
@@ -2788,9 +2941,15 @@
           <w:ilvl w:val="1"/>
           <w:numId w:val="19"/>
         </w:numPr>
+        <w:rPr>
+          <w:highlight w:val="green"/>
+        </w:rPr>
       </w:pPr>
       <w:proofErr w:type="gramStart"/>
       <w:r>
+        <w:rPr>
+          <w:highlight w:val="green"/>
+        </w:rPr>
         <w:t>Sprite</w:t>
       </w:r>
       <w:proofErr w:type="gramEnd"/>
@@ -2802,32 +2961,56 @@
           <w:ilvl w:val="0"/>
           <w:numId w:val="19"/>
         </w:numPr>
-      </w:pPr>
-      <w:r>
+        <w:rPr>
+          <w:highlight w:val="green"/>
+        </w:rPr>
+      </w:pPr>
+      <w:r>
+        <w:rPr>
+          <w:highlight w:val="green"/>
+        </w:rPr>
         <w:t xml:space="preserve">There is no need to make any changes to this file for Project 2.  However, there is a sample structure that should be incorporated into </w:t>
       </w:r>
       <w:proofErr w:type="spellStart"/>
       <w:proofErr w:type="gramStart"/>
       <w:r>
+        <w:rPr>
+          <w:highlight w:val="green"/>
+        </w:rPr>
         <w:t>Entity</w:t>
       </w:r>
       <w:r>
+        <w:rPr>
+          <w:highlight w:val="green"/>
+        </w:rPr>
         <w:t>.c</w:t>
       </w:r>
       <w:proofErr w:type="spellEnd"/>
       <w:proofErr w:type="gramEnd"/>
       <w:r>
+        <w:rPr>
+          <w:highlight w:val="green"/>
+        </w:rPr>
         <w:t xml:space="preserve">.  You are free to change the contents of this structure within the .c file </w:t>
       </w:r>
       <w:proofErr w:type="gramStart"/>
       <w:r>
+        <w:rPr>
+          <w:highlight w:val="green"/>
+        </w:rPr>
         <w:t>as long as</w:t>
       </w:r>
       <w:proofErr w:type="gramEnd"/>
       <w:r>
+        <w:rPr>
+          <w:highlight w:val="green"/>
+        </w:rPr>
         <w:t xml:space="preserve"> you do not change the public interface</w:t>
       </w:r>
       <w:r>
+        <w:rPr>
+          <w:highlight w:val="green"/>
+        </w:rPr>
         <w:t>.</w:t>
       </w:r>
     </w:p>
@@ -2838,32 +3021,62 @@
           <w:ilvl w:val="0"/>
           <w:numId w:val="19"/>
         </w:numPr>
-      </w:pPr>
-      <w:r>
+        <w:rPr>
+          <w:highlight w:val="magenta"/>
+        </w:rPr>
+      </w:pPr>
+      <w:r>
+        <w:rPr>
+          <w:highlight w:val="magenta"/>
+        </w:rPr>
         <w:t>NOTE: It is possible for a</w:t>
       </w:r>
       <w:r>
+        <w:rPr>
+          <w:highlight w:val="magenta"/>
+        </w:rPr>
         <w:t>n</w:t>
       </w:r>
       <w:r>
+        <w:rPr>
+          <w:highlight w:val="magenta"/>
+        </w:rPr>
         <w:t xml:space="preserve"> </w:t>
       </w:r>
       <w:r>
+        <w:rPr>
+          <w:highlight w:val="magenta"/>
+        </w:rPr>
         <w:t>E</w:t>
       </w:r>
       <w:r>
+        <w:rPr>
+          <w:highlight w:val="magenta"/>
+        </w:rPr>
         <w:t>ntity</w:t>
       </w:r>
       <w:r>
+        <w:rPr>
+          <w:highlight w:val="magenta"/>
+        </w:rPr>
         <w:t xml:space="preserve"> to contain all or none of the specified components.  Your code must perform sufficient error checking to ensure that </w:t>
       </w:r>
       <w:r>
+        <w:rPr>
+          <w:highlight w:val="magenta"/>
+        </w:rPr>
         <w:t>E</w:t>
       </w:r>
       <w:r>
+        <w:rPr>
+          <w:highlight w:val="magenta"/>
+        </w:rPr>
         <w:t>ntities</w:t>
       </w:r>
       <w:r>
+        <w:rPr>
+          <w:highlight w:val="magenta"/>
+        </w:rPr>
         <w:t xml:space="preserve"> missing one or more components are handled properly (i.e. no crashes, no unexpected side-effects).</w:t>
       </w:r>
     </w:p>
@@ -2876,37 +3089,71 @@
         </w:numPr>
       </w:pPr>
       <w:r>
+        <w:rPr>
+          <w:highlight w:val="magenta"/>
+        </w:rPr>
         <w:t xml:space="preserve">NOTE: It is your responsibility to ensure that all memory allocated for a given </w:t>
       </w:r>
       <w:r>
+        <w:rPr>
+          <w:highlight w:val="magenta"/>
+        </w:rPr>
         <w:t>E</w:t>
       </w:r>
       <w:r>
+        <w:rPr>
+          <w:highlight w:val="magenta"/>
+        </w:rPr>
         <w:t>ntity</w:t>
       </w:r>
       <w:r>
+        <w:rPr>
+          <w:highlight w:val="magenta"/>
+        </w:rPr>
         <w:t xml:space="preserve"> is freed when </w:t>
       </w:r>
       <w:r>
+        <w:rPr>
+          <w:highlight w:val="magenta"/>
+        </w:rPr>
         <w:t xml:space="preserve">that Entity </w:t>
       </w:r>
       <w:r>
+        <w:rPr>
+          <w:highlight w:val="magenta"/>
+        </w:rPr>
         <w:t xml:space="preserve">is destroyed.  This includes all components currently attached to the </w:t>
       </w:r>
       <w:r>
+        <w:rPr>
+          <w:highlight w:val="magenta"/>
+        </w:rPr>
         <w:t>E</w:t>
       </w:r>
       <w:r>
+        <w:rPr>
+          <w:highlight w:val="magenta"/>
+        </w:rPr>
         <w:t>ntity</w:t>
       </w:r>
       <w:r>
+        <w:rPr>
+          <w:highlight w:val="magenta"/>
+        </w:rPr>
         <w:t xml:space="preserve">.  </w:t>
       </w:r>
       <w:r>
         <w:rPr>
           <w:i/>
-        </w:rPr>
-        <w:t>Make sure to test your code using the Visual Studio debugger.</w:t>
+          <w:highlight w:val="magenta"/>
+        </w:rPr>
+        <w:t>Make sure to test your code using the Visual Studio debugger</w:t>
+      </w:r>
+      <w:r>
+        <w:rPr>
+          <w:i/>
+        </w:rPr>
+        <w:t>.</w:t>
       </w:r>
     </w:p>
     <w:p>

</xml_diff>

<commit_message>
🔧 working on level1.c  finished scene load, working on scene init. having error with finding file for sprite source load
</commit_message>
<xml_diff>
--- a/Project2-Graphics.docx
+++ b/Project2-Graphics.docx
@@ -4537,25 +4537,43 @@
     <w:p>
       <w:pPr>
         <w:pStyle w:val="Heading2"/>
+        <w:rPr>
+          <w:highlight w:val="green"/>
+        </w:rPr>
       </w:pPr>
       <w:proofErr w:type="spellStart"/>
       <w:proofErr w:type="gramStart"/>
       <w:r>
+        <w:rPr>
+          <w:highlight w:val="green"/>
+        </w:rPr>
         <w:lastRenderedPageBreak/>
         <w:t>Demo</w:t>
       </w:r>
       <w:r>
+        <w:rPr>
+          <w:highlight w:val="green"/>
+        </w:rPr>
         <w:t>Scene</w:t>
       </w:r>
       <w:r>
+        <w:rPr>
+          <w:highlight w:val="green"/>
+        </w:rPr>
         <w:t>.c</w:t>
       </w:r>
       <w:proofErr w:type="spellEnd"/>
       <w:r>
+        <w:rPr>
+          <w:highlight w:val="green"/>
+        </w:rPr>
         <w:t>/</w:t>
       </w:r>
       <w:proofErr w:type="gramEnd"/>
       <w:r>
+        <w:rPr>
+          <w:highlight w:val="green"/>
+        </w:rPr>
         <w:t>.h</w:t>
       </w:r>
     </w:p>
@@ -4566,20 +4584,38 @@
           <w:ilvl w:val="0"/>
           <w:numId w:val="1"/>
         </w:numPr>
-      </w:pPr>
-      <w:r>
+        <w:rPr>
+          <w:highlight w:val="green"/>
+        </w:rPr>
+      </w:pPr>
+      <w:r>
+        <w:rPr>
+          <w:highlight w:val="green"/>
+        </w:rPr>
         <w:t xml:space="preserve">In Project 0, these files were modified to incorporate the CS230 Demo functionality.  In Project 2, this </w:t>
       </w:r>
       <w:r>
+        <w:rPr>
+          <w:highlight w:val="green"/>
+        </w:rPr>
         <w:t>scene</w:t>
       </w:r>
       <w:r>
+        <w:rPr>
+          <w:highlight w:val="green"/>
+        </w:rPr>
         <w:t xml:space="preserve"> will be made accessible from </w:t>
       </w:r>
       <w:r>
+        <w:rPr>
+          <w:highlight w:val="green"/>
+        </w:rPr>
         <w:t>Level 1 and Level 2</w:t>
       </w:r>
       <w:r>
+        <w:rPr>
+          <w:highlight w:val="green"/>
+        </w:rPr>
         <w:t>.</w:t>
       </w:r>
     </w:p>
@@ -4590,8 +4626,14 @@
           <w:ilvl w:val="0"/>
           <w:numId w:val="1"/>
         </w:numPr>
-      </w:pPr>
-      <w:r>
+        <w:rPr>
+          <w:highlight w:val="green"/>
+        </w:rPr>
+      </w:pPr>
+      <w:r>
+        <w:rPr>
+          <w:highlight w:val="green"/>
+        </w:rPr>
         <w:t>You must make the following changes to this file for Project 2:</w:t>
       </w:r>
     </w:p>
@@ -4603,19 +4645,34 @@
           <w:ilvl w:val="1"/>
           <w:numId w:val="1"/>
         </w:numPr>
+        <w:rPr>
+          <w:highlight w:val="green"/>
+        </w:rPr>
       </w:pPr>
       <w:proofErr w:type="spellStart"/>
       <w:r>
+        <w:rPr>
+          <w:highlight w:val="green"/>
+        </w:rPr>
         <w:t>Demo</w:t>
       </w:r>
       <w:r>
+        <w:rPr>
+          <w:highlight w:val="green"/>
+        </w:rPr>
         <w:t>Scene</w:t>
       </w:r>
       <w:r>
+        <w:rPr>
+          <w:highlight w:val="green"/>
+        </w:rPr>
         <w:t>Update</w:t>
       </w:r>
       <w:proofErr w:type="spellEnd"/>
       <w:r>
+        <w:rPr>
+          <w:highlight w:val="green"/>
+        </w:rPr>
         <w:t>:</w:t>
       </w:r>
     </w:p>
@@ -4626,30 +4683,52 @@
           <w:ilvl w:val="2"/>
           <w:numId w:val="1"/>
         </w:numPr>
-      </w:pPr>
-      <w:r>
+        <w:rPr>
+          <w:highlight w:val="green"/>
+        </w:rPr>
+      </w:pPr>
+      <w:r>
+        <w:rPr>
+          <w:highlight w:val="green"/>
+        </w:rPr>
         <w:t xml:space="preserve">If the user </w:t>
       </w:r>
       <w:r>
         <w:rPr>
           <w:i/>
           <w:iCs/>
+          <w:highlight w:val="green"/>
         </w:rPr>
         <w:t>triggers</w:t>
       </w:r>
       <w:r>
+        <w:rPr>
+          <w:highlight w:val="green"/>
+        </w:rPr>
         <w:t xml:space="preserve"> the ‘1’ key, change the </w:t>
       </w:r>
       <w:r>
+        <w:rPr>
+          <w:highlight w:val="green"/>
+        </w:rPr>
         <w:t>scene</w:t>
       </w:r>
       <w:r>
+        <w:rPr>
+          <w:highlight w:val="green"/>
+        </w:rPr>
         <w:t xml:space="preserve"> to </w:t>
       </w:r>
       <w:r>
+        <w:rPr>
+          <w:highlight w:val="green"/>
+        </w:rPr>
         <w:t>Level1</w:t>
       </w:r>
       <w:r>
+        <w:rPr>
+          <w:highlight w:val="green"/>
+        </w:rPr>
         <w:t>.</w:t>
       </w:r>
     </w:p>
@@ -4660,11 +4739,15 @@
           <w:ilvl w:val="3"/>
           <w:numId w:val="1"/>
         </w:numPr>
+        <w:rPr>
+          <w:highlight w:val="green"/>
+        </w:rPr>
       </w:pPr>
       <w:r>
         <w:rPr>
           <w:sz w:val="22"/>
           <w:szCs w:val="22"/>
+          <w:highlight w:val="green"/>
         </w:rPr>
         <w:t xml:space="preserve">HINT: Use </w:t>
       </w:r>
@@ -4674,6 +4757,7 @@
           <w:color w:val="A31515"/>
           <w:sz w:val="22"/>
           <w:szCs w:val="22"/>
+          <w:highlight w:val="green"/>
         </w:rPr>
         <w:t>'1'</w:t>
       </w:r>
@@ -4681,6 +4765,7 @@
         <w:rPr>
           <w:sz w:val="22"/>
           <w:szCs w:val="22"/>
+          <w:highlight w:val="green"/>
         </w:rPr>
         <w:t xml:space="preserve">, not </w:t>
       </w:r>
@@ -4690,10 +4775,14 @@
           <w:color w:val="6F008A"/>
           <w:sz w:val="22"/>
           <w:szCs w:val="22"/>
+          <w:highlight w:val="green"/>
         </w:rPr>
         <w:t>VK_NUMPAD1</w:t>
       </w:r>
       <w:r>
+        <w:rPr>
+          <w:highlight w:val="green"/>
+        </w:rPr>
         <w:t>!</w:t>
       </w:r>
     </w:p>
@@ -4704,30 +4793,52 @@
           <w:ilvl w:val="2"/>
           <w:numId w:val="1"/>
         </w:numPr>
-      </w:pPr>
-      <w:r>
+        <w:rPr>
+          <w:highlight w:val="green"/>
+        </w:rPr>
+      </w:pPr>
+      <w:r>
+        <w:rPr>
+          <w:highlight w:val="green"/>
+        </w:rPr>
         <w:t xml:space="preserve">If the user </w:t>
       </w:r>
       <w:r>
         <w:rPr>
           <w:i/>
           <w:iCs/>
+          <w:highlight w:val="green"/>
         </w:rPr>
         <w:t>triggers</w:t>
       </w:r>
       <w:r>
+        <w:rPr>
+          <w:highlight w:val="green"/>
+        </w:rPr>
         <w:t xml:space="preserve"> </w:t>
       </w:r>
       <w:r>
+        <w:rPr>
+          <w:highlight w:val="green"/>
+        </w:rPr>
         <w:t xml:space="preserve">the ‘2’ key, change the </w:t>
       </w:r>
       <w:r>
+        <w:rPr>
+          <w:highlight w:val="green"/>
+        </w:rPr>
         <w:t>scene</w:t>
       </w:r>
       <w:r>
+        <w:rPr>
+          <w:highlight w:val="green"/>
+        </w:rPr>
         <w:t xml:space="preserve"> to Level2</w:t>
       </w:r>
       <w:r>
+        <w:rPr>
+          <w:highlight w:val="green"/>
+        </w:rPr>
         <w:t>.</w:t>
       </w:r>
     </w:p>
@@ -4739,30 +4850,52 @@
           <w:ilvl w:val="2"/>
           <w:numId w:val="1"/>
         </w:numPr>
-      </w:pPr>
-      <w:r>
+        <w:rPr>
+          <w:highlight w:val="green"/>
+        </w:rPr>
+      </w:pPr>
+      <w:r>
+        <w:rPr>
+          <w:highlight w:val="green"/>
+        </w:rPr>
         <w:t xml:space="preserve">If the user </w:t>
       </w:r>
       <w:r>
         <w:rPr>
           <w:i/>
           <w:iCs/>
+          <w:highlight w:val="green"/>
         </w:rPr>
         <w:t>triggers</w:t>
       </w:r>
       <w:r>
+        <w:rPr>
+          <w:highlight w:val="green"/>
+        </w:rPr>
         <w:t xml:space="preserve"> </w:t>
       </w:r>
       <w:r>
+        <w:rPr>
+          <w:highlight w:val="green"/>
+        </w:rPr>
         <w:t xml:space="preserve">the ‘9’ key, change the </w:t>
       </w:r>
       <w:r>
+        <w:rPr>
+          <w:highlight w:val="green"/>
+        </w:rPr>
         <w:t>scene</w:t>
       </w:r>
       <w:r>
+        <w:rPr>
+          <w:highlight w:val="green"/>
+        </w:rPr>
         <w:t xml:space="preserve"> to Sandbox</w:t>
       </w:r>
       <w:r>
+        <w:rPr>
+          <w:highlight w:val="green"/>
+        </w:rPr>
         <w:t>.</w:t>
       </w:r>
     </w:p>
@@ -4773,24 +4906,40 @@
           <w:ilvl w:val="2"/>
           <w:numId w:val="1"/>
         </w:numPr>
-      </w:pPr>
-      <w:r>
+        <w:rPr>
+          <w:highlight w:val="green"/>
+        </w:rPr>
+      </w:pPr>
+      <w:r>
+        <w:rPr>
+          <w:highlight w:val="green"/>
+        </w:rPr>
         <w:t xml:space="preserve">If the user </w:t>
       </w:r>
       <w:r>
         <w:rPr>
           <w:i/>
           <w:iCs/>
+          <w:highlight w:val="green"/>
         </w:rPr>
         <w:t>triggers</w:t>
       </w:r>
       <w:r>
+        <w:rPr>
+          <w:highlight w:val="green"/>
+        </w:rPr>
         <w:t xml:space="preserve"> </w:t>
       </w:r>
       <w:r>
+        <w:rPr>
+          <w:highlight w:val="green"/>
+        </w:rPr>
         <w:t>the ‘0’ key, restart the current level</w:t>
       </w:r>
       <w:r>
+        <w:rPr>
+          <w:highlight w:val="green"/>
+        </w:rPr>
         <w:t>.</w:t>
       </w:r>
     </w:p>
@@ -4907,22 +5056,40 @@
     <w:p>
       <w:pPr>
         <w:pStyle w:val="Heading2"/>
-      </w:pPr>
-      <w:r>
+        <w:rPr>
+          <w:highlight w:val="green"/>
+        </w:rPr>
+      </w:pPr>
+      <w:r>
+        <w:rPr>
+          <w:highlight w:val="green"/>
+        </w:rPr>
         <w:t>Level1Scene</w:t>
       </w:r>
       <w:r>
+        <w:rPr>
+          <w:highlight w:val="green"/>
+        </w:rPr>
         <w:t>.</w:t>
       </w:r>
       <w:proofErr w:type="gramStart"/>
       <w:r>
+        <w:rPr>
+          <w:highlight w:val="green"/>
+        </w:rPr>
         <w:t>c</w:t>
       </w:r>
       <w:r>
+        <w:rPr>
+          <w:highlight w:val="green"/>
+        </w:rPr>
         <w:t>/.</w:t>
       </w:r>
       <w:proofErr w:type="gramEnd"/>
       <w:r>
+        <w:rPr>
+          <w:highlight w:val="green"/>
+        </w:rPr>
         <w:t>h</w:t>
       </w:r>
     </w:p>
@@ -4933,23 +5100,44 @@
           <w:ilvl w:val="0"/>
           <w:numId w:val="1"/>
         </w:numPr>
-      </w:pPr>
-      <w:r>
+        <w:rPr>
+          <w:highlight w:val="green"/>
+        </w:rPr>
+      </w:pPr>
+      <w:r>
+        <w:rPr>
+          <w:highlight w:val="green"/>
+        </w:rPr>
         <w:t xml:space="preserve">In Project 1, these files were created to </w:t>
       </w:r>
       <w:r>
+        <w:rPr>
+          <w:highlight w:val="green"/>
+        </w:rPr>
         <w:t>implement</w:t>
       </w:r>
       <w:r>
+        <w:rPr>
+          <w:highlight w:val="green"/>
+        </w:rPr>
         <w:t xml:space="preserve"> a simple </w:t>
       </w:r>
       <w:r>
+        <w:rPr>
+          <w:highlight w:val="green"/>
+        </w:rPr>
         <w:t>scene</w:t>
       </w:r>
       <w:r>
+        <w:rPr>
+          <w:highlight w:val="green"/>
+        </w:rPr>
         <w:t>.  The existing functionality will be repurposed for Project 2</w:t>
       </w:r>
       <w:r>
+        <w:rPr>
+          <w:highlight w:val="green"/>
+        </w:rPr>
         <w:t>.</w:t>
       </w:r>
     </w:p>
@@ -4960,14 +5148,26 @@
           <w:ilvl w:val="0"/>
           <w:numId w:val="1"/>
         </w:numPr>
-      </w:pPr>
-      <w:r>
+        <w:rPr>
+          <w:highlight w:val="green"/>
+        </w:rPr>
+      </w:pPr>
+      <w:r>
+        <w:rPr>
+          <w:highlight w:val="green"/>
+        </w:rPr>
         <w:t>You must make the following ch</w:t>
       </w:r>
       <w:r>
+        <w:rPr>
+          <w:highlight w:val="green"/>
+        </w:rPr>
         <w:t>anges to this file for Project 2</w:t>
       </w:r>
       <w:r>
+        <w:rPr>
+          <w:highlight w:val="green"/>
+        </w:rPr>
         <w:t>:</w:t>
       </w:r>
     </w:p>
@@ -4979,8 +5179,14 @@
           <w:ilvl w:val="1"/>
           <w:numId w:val="1"/>
         </w:numPr>
-      </w:pPr>
-      <w:r>
+        <w:rPr>
+          <w:highlight w:val="green"/>
+        </w:rPr>
+      </w:pPr>
+      <w:r>
+        <w:rPr>
+          <w:highlight w:val="green"/>
+        </w:rPr>
         <w:t>Private Structures:</w:t>
       </w:r>
     </w:p>
@@ -4991,8 +5197,14 @@
           <w:ilvl w:val="2"/>
           <w:numId w:val="1"/>
         </w:numPr>
-      </w:pPr>
-      <w:r>
+        <w:rPr>
+          <w:highlight w:val="green"/>
+        </w:rPr>
+      </w:pPr>
+      <w:r>
+        <w:rPr>
+          <w:highlight w:val="green"/>
+        </w:rPr>
         <w:t>Add variables of the following types to the Level1Scene structure:</w:t>
       </w:r>
     </w:p>
@@ -5006,6 +5218,7 @@
         <w:rPr>
           <w:sz w:val="20"/>
           <w:szCs w:val="20"/>
+          <w:highlight w:val="green"/>
         </w:rPr>
       </w:pPr>
       <w:r>
@@ -5014,7 +5227,7 @@
           <w:color w:val="2B91AF"/>
           <w:sz w:val="20"/>
           <w:szCs w:val="20"/>
-          <w:highlight w:val="white"/>
+          <w:highlight w:val="green"/>
         </w:rPr>
         <w:t>Mesh</w:t>
       </w:r>
@@ -5024,7 +5237,7 @@
           <w:color w:val="000000"/>
           <w:sz w:val="20"/>
           <w:szCs w:val="20"/>
-          <w:highlight w:val="white"/>
+          <w:highlight w:val="green"/>
         </w:rPr>
         <w:t>*</w:t>
       </w:r>
@@ -5039,6 +5252,7 @@
         <w:rPr>
           <w:sz w:val="20"/>
           <w:szCs w:val="20"/>
+          <w:highlight w:val="green"/>
         </w:rPr>
       </w:pPr>
       <w:proofErr w:type="spellStart"/>
@@ -5048,7 +5262,7 @@
           <w:color w:val="2B91AF"/>
           <w:sz w:val="20"/>
           <w:szCs w:val="20"/>
-          <w:highlight w:val="white"/>
+          <w:highlight w:val="green"/>
         </w:rPr>
         <w:t>SpriteSource</w:t>
       </w:r>
@@ -5059,7 +5273,7 @@
           <w:color w:val="000000"/>
           <w:sz w:val="20"/>
           <w:szCs w:val="20"/>
-          <w:highlight w:val="white"/>
+          <w:highlight w:val="green"/>
         </w:rPr>
         <w:t>*</w:t>
       </w:r>
@@ -5074,6 +5288,7 @@
         <w:rPr>
           <w:sz w:val="20"/>
           <w:szCs w:val="20"/>
+          <w:highlight w:val="green"/>
         </w:rPr>
       </w:pPr>
       <w:r>
@@ -5082,7 +5297,7 @@
           <w:color w:val="2B91AF"/>
           <w:sz w:val="20"/>
           <w:szCs w:val="20"/>
-          <w:highlight w:val="white"/>
+          <w:highlight w:val="green"/>
         </w:rPr>
         <w:t>Entity</w:t>
       </w:r>
@@ -5092,7 +5307,7 @@
           <w:color w:val="000000"/>
           <w:sz w:val="20"/>
           <w:szCs w:val="20"/>
-          <w:highlight w:val="white"/>
+          <w:highlight w:val="green"/>
         </w:rPr>
         <w:t>*</w:t>
       </w:r>
@@ -5104,8 +5319,14 @@
           <w:ilvl w:val="1"/>
           <w:numId w:val="1"/>
         </w:numPr>
-      </w:pPr>
-      <w:r>
+        <w:rPr>
+          <w:highlight w:val="green"/>
+        </w:rPr>
+      </w:pPr>
+      <w:r>
+        <w:rPr>
+          <w:highlight w:val="green"/>
+        </w:rPr>
         <w:t>Private Constants</w:t>
       </w:r>
     </w:p>
@@ -5116,8 +5337,14 @@
           <w:ilvl w:val="2"/>
           <w:numId w:val="1"/>
         </w:numPr>
-      </w:pPr>
-      <w:r>
+        <w:rPr>
+          <w:highlight w:val="green"/>
+        </w:rPr>
+      </w:pPr>
+      <w:r>
+        <w:rPr>
+          <w:highlight w:val="green"/>
+        </w:rPr>
         <w:t>Add the following constants:</w:t>
       </w:r>
     </w:p>
@@ -5136,7 +5363,7 @@
           <w:color w:val="000000"/>
           <w:sz w:val="20"/>
           <w:szCs w:val="20"/>
-          <w:highlight w:val="white"/>
+          <w:highlight w:val="green"/>
         </w:rPr>
       </w:pPr>
       <w:r>
@@ -5145,7 +5372,7 @@
           <w:color w:val="0000FF"/>
           <w:sz w:val="20"/>
           <w:szCs w:val="20"/>
-          <w:highlight w:val="white"/>
+          <w:highlight w:val="green"/>
         </w:rPr>
         <w:t>static</w:t>
       </w:r>
@@ -5155,7 +5382,7 @@
           <w:color w:val="000000"/>
           <w:sz w:val="20"/>
           <w:szCs w:val="20"/>
-          <w:highlight w:val="white"/>
+          <w:highlight w:val="green"/>
         </w:rPr>
         <w:t xml:space="preserve"> </w:t>
       </w:r>
@@ -5165,7 +5392,7 @@
           <w:color w:val="0000FF"/>
           <w:sz w:val="20"/>
           <w:szCs w:val="20"/>
-          <w:highlight w:val="white"/>
+          <w:highlight w:val="green"/>
         </w:rPr>
         <w:t>const</w:t>
       </w:r>
@@ -5175,7 +5402,7 @@
           <w:color w:val="000000"/>
           <w:sz w:val="20"/>
           <w:szCs w:val="20"/>
-          <w:highlight w:val="white"/>
+          <w:highlight w:val="green"/>
         </w:rPr>
         <w:t xml:space="preserve"> </w:t>
       </w:r>
@@ -5185,7 +5412,7 @@
           <w:color w:val="0000FF"/>
           <w:sz w:val="20"/>
           <w:szCs w:val="20"/>
-          <w:highlight w:val="white"/>
+          <w:highlight w:val="green"/>
         </w:rPr>
         <w:t>float</w:t>
       </w:r>
@@ -5195,7 +5422,7 @@
           <w:color w:val="000000"/>
           <w:sz w:val="20"/>
           <w:szCs w:val="20"/>
-          <w:highlight w:val="white"/>
+          <w:highlight w:val="green"/>
         </w:rPr>
         <w:t xml:space="preserve"> </w:t>
       </w:r>
@@ -5206,7 +5433,7 @@
           <w:color w:val="000000"/>
           <w:sz w:val="20"/>
           <w:szCs w:val="20"/>
-          <w:highlight w:val="white"/>
+          <w:highlight w:val="green"/>
         </w:rPr>
         <w:t>groundHeight</w:t>
       </w:r>
@@ -5217,7 +5444,7 @@
           <w:color w:val="000000"/>
           <w:sz w:val="20"/>
           <w:szCs w:val="20"/>
-          <w:highlight w:val="white"/>
+          <w:highlight w:val="green"/>
         </w:rPr>
         <w:t xml:space="preserve"> = -150.</w:t>
       </w:r>
@@ -5228,7 +5455,7 @@
           <w:color w:val="000000"/>
           <w:sz w:val="20"/>
           <w:szCs w:val="20"/>
-          <w:highlight w:val="white"/>
+          <w:highlight w:val="green"/>
         </w:rPr>
         <w:t>0f;</w:t>
       </w:r>
@@ -5249,7 +5476,7 @@
           <w:color w:val="000000"/>
           <w:sz w:val="20"/>
           <w:szCs w:val="20"/>
-          <w:highlight w:val="white"/>
+          <w:highlight w:val="green"/>
         </w:rPr>
       </w:pPr>
       <w:r>
@@ -5258,7 +5485,7 @@
           <w:color w:val="0000FF"/>
           <w:sz w:val="20"/>
           <w:szCs w:val="20"/>
-          <w:highlight w:val="white"/>
+          <w:highlight w:val="green"/>
         </w:rPr>
         <w:t>static</w:t>
       </w:r>
@@ -5268,7 +5495,7 @@
           <w:color w:val="000000"/>
           <w:sz w:val="20"/>
           <w:szCs w:val="20"/>
-          <w:highlight w:val="white"/>
+          <w:highlight w:val="green"/>
         </w:rPr>
         <w:t xml:space="preserve"> </w:t>
       </w:r>
@@ -5278,7 +5505,7 @@
           <w:color w:val="0000FF"/>
           <w:sz w:val="20"/>
           <w:szCs w:val="20"/>
-          <w:highlight w:val="white"/>
+          <w:highlight w:val="green"/>
         </w:rPr>
         <w:t>const</w:t>
       </w:r>
@@ -5288,7 +5515,7 @@
           <w:color w:val="000000"/>
           <w:sz w:val="20"/>
           <w:szCs w:val="20"/>
-          <w:highlight w:val="white"/>
+          <w:highlight w:val="green"/>
         </w:rPr>
         <w:t xml:space="preserve"> </w:t>
       </w:r>
@@ -5298,7 +5525,7 @@
           <w:color w:val="0000FF"/>
           <w:sz w:val="20"/>
           <w:szCs w:val="20"/>
-          <w:highlight w:val="white"/>
+          <w:highlight w:val="green"/>
         </w:rPr>
         <w:t>float</w:t>
       </w:r>
@@ -5308,7 +5535,7 @@
           <w:color w:val="000000"/>
           <w:sz w:val="20"/>
           <w:szCs w:val="20"/>
-          <w:highlight w:val="white"/>
+          <w:highlight w:val="green"/>
         </w:rPr>
         <w:t xml:space="preserve"> </w:t>
       </w:r>
@@ -5319,7 +5546,7 @@
           <w:color w:val="000000"/>
           <w:sz w:val="20"/>
           <w:szCs w:val="20"/>
-          <w:highlight w:val="white"/>
+          <w:highlight w:val="green"/>
         </w:rPr>
         <w:t>moveVelocity</w:t>
       </w:r>
@@ -5330,7 +5557,7 @@
           <w:color w:val="000000"/>
           <w:sz w:val="20"/>
           <w:szCs w:val="20"/>
-          <w:highlight w:val="white"/>
+          <w:highlight w:val="green"/>
         </w:rPr>
         <w:t xml:space="preserve"> = 500.</w:t>
       </w:r>
@@ -5341,7 +5568,7 @@
           <w:color w:val="000000"/>
           <w:sz w:val="20"/>
           <w:szCs w:val="20"/>
-          <w:highlight w:val="white"/>
+          <w:highlight w:val="green"/>
         </w:rPr>
         <w:t>0f;</w:t>
       </w:r>
@@ -5362,7 +5589,7 @@
           <w:color w:val="000000"/>
           <w:sz w:val="20"/>
           <w:szCs w:val="20"/>
-          <w:highlight w:val="white"/>
+          <w:highlight w:val="green"/>
         </w:rPr>
       </w:pPr>
       <w:r>
@@ -5371,7 +5598,7 @@
           <w:color w:val="0000FF"/>
           <w:sz w:val="20"/>
           <w:szCs w:val="20"/>
-          <w:highlight w:val="white"/>
+          <w:highlight w:val="green"/>
         </w:rPr>
         <w:t>static</w:t>
       </w:r>
@@ -5381,7 +5608,7 @@
           <w:color w:val="000000"/>
           <w:sz w:val="20"/>
           <w:szCs w:val="20"/>
-          <w:highlight w:val="white"/>
+          <w:highlight w:val="green"/>
         </w:rPr>
         <w:t xml:space="preserve"> </w:t>
       </w:r>
@@ -5391,7 +5618,7 @@
           <w:color w:val="0000FF"/>
           <w:sz w:val="20"/>
           <w:szCs w:val="20"/>
-          <w:highlight w:val="white"/>
+          <w:highlight w:val="green"/>
         </w:rPr>
         <w:t>const</w:t>
       </w:r>
@@ -5401,7 +5628,7 @@
           <w:color w:val="000000"/>
           <w:sz w:val="20"/>
           <w:szCs w:val="20"/>
-          <w:highlight w:val="white"/>
+          <w:highlight w:val="green"/>
         </w:rPr>
         <w:t xml:space="preserve"> </w:t>
       </w:r>
@@ -5411,7 +5638,7 @@
           <w:color w:val="0000FF"/>
           <w:sz w:val="20"/>
           <w:szCs w:val="20"/>
-          <w:highlight w:val="white"/>
+          <w:highlight w:val="green"/>
         </w:rPr>
         <w:t>float</w:t>
       </w:r>
@@ -5421,7 +5648,7 @@
           <w:color w:val="000000"/>
           <w:sz w:val="20"/>
           <w:szCs w:val="20"/>
-          <w:highlight w:val="white"/>
+          <w:highlight w:val="green"/>
         </w:rPr>
         <w:t xml:space="preserve"> </w:t>
       </w:r>
@@ -5432,7 +5659,7 @@
           <w:color w:val="000000"/>
           <w:sz w:val="20"/>
           <w:szCs w:val="20"/>
-          <w:highlight w:val="white"/>
+          <w:highlight w:val="green"/>
         </w:rPr>
         <w:t>jumpVelocity</w:t>
       </w:r>
@@ -5443,7 +5670,7 @@
           <w:color w:val="000000"/>
           <w:sz w:val="20"/>
           <w:szCs w:val="20"/>
-          <w:highlight w:val="white"/>
+          <w:highlight w:val="green"/>
         </w:rPr>
         <w:t xml:space="preserve"> = 1000.</w:t>
       </w:r>
@@ -5454,7 +5681,7 @@
           <w:color w:val="000000"/>
           <w:sz w:val="20"/>
           <w:szCs w:val="20"/>
-          <w:highlight w:val="white"/>
+          <w:highlight w:val="green"/>
         </w:rPr>
         <w:t>0f;</w:t>
       </w:r>
@@ -5475,7 +5702,7 @@
           <w:color w:val="000000"/>
           <w:sz w:val="20"/>
           <w:szCs w:val="20"/>
-          <w:highlight w:val="white"/>
+          <w:highlight w:val="green"/>
         </w:rPr>
       </w:pPr>
       <w:r>
@@ -5484,7 +5711,7 @@
           <w:color w:val="0000FF"/>
           <w:sz w:val="20"/>
           <w:szCs w:val="20"/>
-          <w:highlight w:val="white"/>
+          <w:highlight w:val="green"/>
         </w:rPr>
         <w:t>static</w:t>
       </w:r>
@@ -5494,7 +5721,7 @@
           <w:color w:val="000000"/>
           <w:sz w:val="20"/>
           <w:szCs w:val="20"/>
-          <w:highlight w:val="white"/>
+          <w:highlight w:val="green"/>
         </w:rPr>
         <w:t xml:space="preserve"> </w:t>
       </w:r>
@@ -5504,7 +5731,7 @@
           <w:color w:val="0000FF"/>
           <w:sz w:val="20"/>
           <w:szCs w:val="20"/>
-          <w:highlight w:val="white"/>
+          <w:highlight w:val="green"/>
         </w:rPr>
         <w:t>const</w:t>
       </w:r>
@@ -5514,7 +5741,7 @@
           <w:color w:val="000000"/>
           <w:sz w:val="20"/>
           <w:szCs w:val="20"/>
-          <w:highlight w:val="white"/>
+          <w:highlight w:val="green"/>
         </w:rPr>
         <w:t xml:space="preserve"> </w:t>
       </w:r>
@@ -5524,7 +5751,7 @@
           <w:color w:val="2B91AF"/>
           <w:sz w:val="20"/>
           <w:szCs w:val="20"/>
-          <w:highlight w:val="white"/>
+          <w:highlight w:val="green"/>
         </w:rPr>
         <w:t>Vector2D</w:t>
       </w:r>
@@ -5534,7 +5761,7 @@
           <w:color w:val="000000"/>
           <w:sz w:val="20"/>
           <w:szCs w:val="20"/>
-          <w:highlight w:val="white"/>
+          <w:highlight w:val="green"/>
         </w:rPr>
         <w:t xml:space="preserve"> </w:t>
       </w:r>
@@ -5545,7 +5772,7 @@
           <w:color w:val="000000"/>
           <w:sz w:val="20"/>
           <w:szCs w:val="20"/>
-          <w:highlight w:val="white"/>
+          <w:highlight w:val="green"/>
         </w:rPr>
         <w:t>gravityNormal</w:t>
       </w:r>
@@ -5556,7 +5783,7 @@
           <w:color w:val="000000"/>
           <w:sz w:val="20"/>
           <w:szCs w:val="20"/>
-          <w:highlight w:val="white"/>
+          <w:highlight w:val="green"/>
         </w:rPr>
         <w:t xml:space="preserve"> = </w:t>
       </w:r>
@@ -5567,7 +5794,7 @@
           <w:color w:val="000000"/>
           <w:sz w:val="20"/>
           <w:szCs w:val="20"/>
-          <w:highlight w:val="white"/>
+          <w:highlight w:val="green"/>
         </w:rPr>
         <w:t>{ 0.0f</w:t>
       </w:r>
@@ -5578,7 +5805,7 @@
           <w:color w:val="000000"/>
           <w:sz w:val="20"/>
           <w:szCs w:val="20"/>
-          <w:highlight w:val="white"/>
+          <w:highlight w:val="green"/>
         </w:rPr>
         <w:t>, -1500.0f };</w:t>
       </w:r>
@@ -5598,7 +5825,7 @@
           <w:color w:val="000000"/>
           <w:sz w:val="20"/>
           <w:szCs w:val="20"/>
-          <w:highlight w:val="white"/>
+          <w:highlight w:val="green"/>
         </w:rPr>
       </w:pPr>
       <w:r>
@@ -5607,7 +5834,7 @@
           <w:color w:val="0000FF"/>
           <w:sz w:val="20"/>
           <w:szCs w:val="20"/>
-          <w:highlight w:val="white"/>
+          <w:highlight w:val="green"/>
         </w:rPr>
         <w:t>static</w:t>
       </w:r>
@@ -5617,7 +5844,7 @@
           <w:color w:val="000000"/>
           <w:sz w:val="20"/>
           <w:szCs w:val="20"/>
-          <w:highlight w:val="white"/>
+          <w:highlight w:val="green"/>
         </w:rPr>
         <w:t xml:space="preserve"> </w:t>
       </w:r>
@@ -5627,7 +5854,7 @@
           <w:color w:val="0000FF"/>
           <w:sz w:val="20"/>
           <w:szCs w:val="20"/>
-          <w:highlight w:val="white"/>
+          <w:highlight w:val="green"/>
         </w:rPr>
         <w:t>const</w:t>
       </w:r>
@@ -5637,7 +5864,7 @@
           <w:color w:val="000000"/>
           <w:sz w:val="20"/>
           <w:szCs w:val="20"/>
-          <w:highlight w:val="white"/>
+          <w:highlight w:val="green"/>
         </w:rPr>
         <w:t xml:space="preserve"> </w:t>
       </w:r>
@@ -5647,7 +5874,7 @@
           <w:color w:val="2B91AF"/>
           <w:sz w:val="20"/>
           <w:szCs w:val="20"/>
-          <w:highlight w:val="white"/>
+          <w:highlight w:val="green"/>
         </w:rPr>
         <w:t>Vector2D</w:t>
       </w:r>
@@ -5657,7 +5884,7 @@
           <w:color w:val="000000"/>
           <w:sz w:val="20"/>
           <w:szCs w:val="20"/>
-          <w:highlight w:val="white"/>
+          <w:highlight w:val="green"/>
         </w:rPr>
         <w:t xml:space="preserve"> </w:t>
       </w:r>
@@ -5668,7 +5895,7 @@
           <w:color w:val="000000"/>
           <w:sz w:val="20"/>
           <w:szCs w:val="20"/>
-          <w:highlight w:val="white"/>
+          <w:highlight w:val="green"/>
         </w:rPr>
         <w:t>gravityNone</w:t>
       </w:r>
@@ -5679,7 +5906,7 @@
           <w:color w:val="000000"/>
           <w:sz w:val="20"/>
           <w:szCs w:val="20"/>
-          <w:highlight w:val="white"/>
+          <w:highlight w:val="green"/>
         </w:rPr>
         <w:t xml:space="preserve"> = </w:t>
       </w:r>
@@ -5690,7 +5917,7 @@
           <w:color w:val="000000"/>
           <w:sz w:val="20"/>
           <w:szCs w:val="20"/>
-          <w:highlight w:val="white"/>
+          <w:highlight w:val="green"/>
         </w:rPr>
         <w:t>{ 0.0f</w:t>
       </w:r>
@@ -5701,7 +5928,7 @@
           <w:color w:val="000000"/>
           <w:sz w:val="20"/>
           <w:szCs w:val="20"/>
-          <w:highlight w:val="white"/>
+          <w:highlight w:val="green"/>
         </w:rPr>
         <w:t>, 0.0f };</w:t>
       </w:r>
@@ -5713,11 +5940,20 @@
           <w:ilvl w:val="1"/>
           <w:numId w:val="1"/>
         </w:numPr>
-      </w:pPr>
-      <w:r>
+        <w:rPr>
+          <w:highlight w:val="green"/>
+        </w:rPr>
+      </w:pPr>
+      <w:r>
+        <w:rPr>
+          <w:highlight w:val="green"/>
+        </w:rPr>
         <w:t>Level1Scene</w:t>
       </w:r>
       <w:r>
+        <w:rPr>
+          <w:highlight w:val="green"/>
+        </w:rPr>
         <w:t>Load:</w:t>
       </w:r>
     </w:p>
@@ -5728,28 +5964,52 @@
           <w:ilvl w:val="2"/>
           <w:numId w:val="1"/>
         </w:numPr>
-      </w:pPr>
-      <w:r>
+        <w:rPr>
+          <w:highlight w:val="green"/>
+        </w:rPr>
+      </w:pPr>
+      <w:r>
+        <w:rPr>
+          <w:highlight w:val="green"/>
+        </w:rPr>
         <w:t>Read t</w:t>
       </w:r>
       <w:r>
+        <w:rPr>
+          <w:highlight w:val="green"/>
+        </w:rPr>
         <w:t>he initial value of “</w:t>
       </w:r>
       <w:proofErr w:type="spellStart"/>
       <w:r>
+        <w:rPr>
+          <w:highlight w:val="green"/>
+        </w:rPr>
         <w:t>numLives</w:t>
       </w:r>
       <w:proofErr w:type="spellEnd"/>
       <w:r>
+        <w:rPr>
+          <w:highlight w:val="green"/>
+        </w:rPr>
         <w:t>” from a file named “</w:t>
       </w:r>
       <w:r>
+        <w:rPr>
+          <w:highlight w:val="green"/>
+        </w:rPr>
         <w:t>Data/</w:t>
       </w:r>
       <w:r>
+        <w:rPr>
+          <w:highlight w:val="green"/>
+        </w:rPr>
         <w:t>Level1_Lives.txt” (provided)</w:t>
       </w:r>
       <w:r>
+        <w:rPr>
+          <w:highlight w:val="green"/>
+        </w:rPr>
         <w:t>.</w:t>
       </w:r>
     </w:p>
@@ -5760,8 +6020,14 @@
           <w:ilvl w:val="2"/>
           <w:numId w:val="1"/>
         </w:numPr>
-      </w:pPr>
-      <w:r>
+        <w:rPr>
+          <w:highlight w:val="green"/>
+        </w:rPr>
+      </w:pPr>
+      <w:r>
+        <w:rPr>
+          <w:highlight w:val="green"/>
+        </w:rPr>
         <w:t>Create a Mesh object.</w:t>
       </w:r>
     </w:p>
@@ -5772,25 +6038,46 @@
           <w:ilvl w:val="2"/>
           <w:numId w:val="1"/>
         </w:numPr>
-      </w:pPr>
-      <w:r>
+        <w:rPr>
+          <w:highlight w:val="green"/>
+        </w:rPr>
+      </w:pPr>
+      <w:r>
+        <w:rPr>
+          <w:highlight w:val="green"/>
+        </w:rPr>
         <w:t xml:space="preserve">Using the newly created Mesh object, call </w:t>
       </w:r>
       <w:proofErr w:type="spellStart"/>
       <w:r>
+        <w:rPr>
+          <w:highlight w:val="green"/>
+        </w:rPr>
         <w:t>MeshBuildQuad</w:t>
       </w:r>
       <w:proofErr w:type="spellEnd"/>
       <w:r>
+        <w:rPr>
+          <w:highlight w:val="green"/>
+        </w:rPr>
         <w:t xml:space="preserve"> </w:t>
       </w:r>
       <w:r>
+        <w:rPr>
+          <w:highlight w:val="green"/>
+        </w:rPr>
         <w:t xml:space="preserve">with the following </w:t>
       </w:r>
       <w:r>
+        <w:rPr>
+          <w:highlight w:val="green"/>
+        </w:rPr>
         <w:t xml:space="preserve">additional </w:t>
       </w:r>
       <w:r>
+        <w:rPr>
+          <w:highlight w:val="green"/>
+        </w:rPr>
         <w:t>parameters:</w:t>
       </w:r>
     </w:p>
@@ -5801,6 +6088,9 @@
           <w:ilvl w:val="3"/>
           <w:numId w:val="1"/>
         </w:numPr>
+        <w:rPr>
+          <w:highlight w:val="green"/>
+        </w:rPr>
       </w:pPr>
       <w:r>
         <w:rPr>
@@ -5808,7 +6098,7 @@
           <w:color w:val="000000"/>
           <w:sz w:val="22"/>
           <w:szCs w:val="19"/>
-          <w:highlight w:val="white"/>
+          <w:highlight w:val="green"/>
         </w:rPr>
         <w:t>0.5f</w:t>
       </w:r>
@@ -5818,7 +6108,7 @@
           <w:color w:val="000000"/>
           <w:sz w:val="22"/>
           <w:szCs w:val="19"/>
-          <w:highlight w:val="white"/>
+          <w:highlight w:val="green"/>
         </w:rPr>
         <w:t xml:space="preserve">, </w:t>
       </w:r>
@@ -5828,7 +6118,7 @@
           <w:color w:val="000000"/>
           <w:sz w:val="22"/>
           <w:szCs w:val="19"/>
-          <w:highlight w:val="white"/>
+          <w:highlight w:val="green"/>
         </w:rPr>
         <w:t>0.5f</w:t>
       </w:r>
@@ -5838,7 +6128,7 @@
           <w:color w:val="000000"/>
           <w:sz w:val="22"/>
           <w:szCs w:val="19"/>
-          <w:highlight w:val="white"/>
+          <w:highlight w:val="green"/>
         </w:rPr>
         <w:t xml:space="preserve">, </w:t>
       </w:r>
@@ -5848,7 +6138,7 @@
           <w:color w:val="000000"/>
           <w:sz w:val="22"/>
           <w:szCs w:val="19"/>
-          <w:highlight w:val="white"/>
+          <w:highlight w:val="green"/>
         </w:rPr>
         <w:t>1.0</w:t>
       </w:r>
@@ -5858,7 +6148,7 @@
           <w:color w:val="000000"/>
           <w:sz w:val="22"/>
           <w:szCs w:val="19"/>
-          <w:highlight w:val="white"/>
+          <w:highlight w:val="green"/>
         </w:rPr>
         <w:t xml:space="preserve">f, </w:t>
       </w:r>
@@ -5868,7 +6158,7 @@
           <w:color w:val="000000"/>
           <w:sz w:val="22"/>
           <w:szCs w:val="19"/>
-          <w:highlight w:val="white"/>
+          <w:highlight w:val="green"/>
         </w:rPr>
         <w:t>1.0</w:t>
       </w:r>
@@ -5878,7 +6168,7 @@
           <w:color w:val="000000"/>
           <w:sz w:val="22"/>
           <w:szCs w:val="19"/>
-          <w:highlight w:val="white"/>
+          <w:highlight w:val="green"/>
         </w:rPr>
         <w:t xml:space="preserve">f, </w:t>
       </w:r>
@@ -5888,7 +6178,7 @@
           <w:color w:val="A31515"/>
           <w:sz w:val="22"/>
           <w:szCs w:val="19"/>
-          <w:highlight w:val="white"/>
+          <w:highlight w:val="green"/>
         </w:rPr>
         <w:t>"Mesh</w:t>
       </w:r>
@@ -5898,7 +6188,7 @@
           <w:color w:val="A31515"/>
           <w:sz w:val="22"/>
           <w:szCs w:val="19"/>
-          <w:highlight w:val="white"/>
+          <w:highlight w:val="green"/>
         </w:rPr>
         <w:t>1</w:t>
       </w:r>
@@ -5908,7 +6198,7 @@
           <w:color w:val="A31515"/>
           <w:sz w:val="22"/>
           <w:szCs w:val="19"/>
-          <w:highlight w:val="white"/>
+          <w:highlight w:val="green"/>
         </w:rPr>
         <w:t>x</w:t>
       </w:r>
@@ -5918,7 +6208,7 @@
           <w:color w:val="A31515"/>
           <w:sz w:val="22"/>
           <w:szCs w:val="19"/>
-          <w:highlight w:val="white"/>
+          <w:highlight w:val="green"/>
         </w:rPr>
         <w:t>1</w:t>
       </w:r>
@@ -5928,7 +6218,7 @@
           <w:color w:val="A31515"/>
           <w:sz w:val="22"/>
           <w:szCs w:val="19"/>
-          <w:highlight w:val="white"/>
+          <w:highlight w:val="green"/>
         </w:rPr>
         <w:t>"</w:t>
       </w:r>
@@ -5940,16 +6230,28 @@
           <w:ilvl w:val="2"/>
           <w:numId w:val="1"/>
         </w:numPr>
-      </w:pPr>
-      <w:r>
+        <w:rPr>
+          <w:highlight w:val="green"/>
+        </w:rPr>
+      </w:pPr>
+      <w:r>
+        <w:rPr>
+          <w:highlight w:val="green"/>
+        </w:rPr>
         <w:t xml:space="preserve">Create a </w:t>
       </w:r>
       <w:proofErr w:type="spellStart"/>
       <w:r>
+        <w:rPr>
+          <w:highlight w:val="green"/>
+        </w:rPr>
         <w:t>SpriteSource</w:t>
       </w:r>
       <w:proofErr w:type="spellEnd"/>
       <w:r>
+        <w:rPr>
+          <w:highlight w:val="green"/>
+        </w:rPr>
         <w:t xml:space="preserve"> object.</w:t>
       </w:r>
     </w:p>
@@ -5960,34 +6262,64 @@
           <w:ilvl w:val="2"/>
           <w:numId w:val="1"/>
         </w:numPr>
-      </w:pPr>
-      <w:r>
+        <w:rPr>
+          <w:highlight w:val="green"/>
+        </w:rPr>
+      </w:pPr>
+      <w:r>
+        <w:rPr>
+          <w:highlight w:val="green"/>
+        </w:rPr>
         <w:t>Load</w:t>
       </w:r>
       <w:r>
+        <w:rPr>
+          <w:highlight w:val="green"/>
+        </w:rPr>
         <w:t xml:space="preserve"> a texture </w:t>
       </w:r>
       <w:r>
+        <w:rPr>
+          <w:highlight w:val="green"/>
+        </w:rPr>
         <w:t xml:space="preserve">into the </w:t>
       </w:r>
       <w:proofErr w:type="spellStart"/>
       <w:r>
+        <w:rPr>
+          <w:highlight w:val="green"/>
+        </w:rPr>
         <w:t>SpriteSource</w:t>
       </w:r>
       <w:proofErr w:type="spellEnd"/>
       <w:r>
+        <w:rPr>
+          <w:highlight w:val="green"/>
+        </w:rPr>
         <w:t xml:space="preserve"> </w:t>
       </w:r>
       <w:r>
+        <w:rPr>
+          <w:highlight w:val="green"/>
+        </w:rPr>
         <w:t xml:space="preserve">object </w:t>
       </w:r>
       <w:r>
+        <w:rPr>
+          <w:highlight w:val="green"/>
+        </w:rPr>
         <w:t>with the following parameter</w:t>
       </w:r>
       <w:r>
+        <w:rPr>
+          <w:highlight w:val="green"/>
+        </w:rPr>
         <w:t>s</w:t>
       </w:r>
       <w:r>
+        <w:rPr>
+          <w:highlight w:val="green"/>
+        </w:rPr>
         <w:t>:</w:t>
       </w:r>
     </w:p>
@@ -5998,6 +6330,9 @@
           <w:ilvl w:val="3"/>
           <w:numId w:val="1"/>
         </w:numPr>
+        <w:rPr>
+          <w:highlight w:val="green"/>
+        </w:rPr>
       </w:pPr>
       <w:r>
         <w:rPr>
@@ -6005,7 +6340,7 @@
           <w:color w:val="000000"/>
           <w:sz w:val="22"/>
           <w:szCs w:val="19"/>
-          <w:highlight w:val="white"/>
+          <w:highlight w:val="green"/>
         </w:rPr>
         <w:t xml:space="preserve">1, 1, </w:t>
       </w:r>
@@ -6015,7 +6350,7 @@
           <w:color w:val="A31515"/>
           <w:sz w:val="22"/>
           <w:szCs w:val="19"/>
-          <w:highlight w:val="white"/>
+          <w:highlight w:val="green"/>
         </w:rPr>
         <w:t>"</w:t>
       </w:r>
@@ -6025,6 +6360,7 @@
           <w:color w:val="A31515"/>
           <w:sz w:val="22"/>
           <w:szCs w:val="19"/>
+          <w:highlight w:val="green"/>
         </w:rPr>
         <w:t>PlanetTexture.png</w:t>
       </w:r>
@@ -6034,7 +6370,7 @@
           <w:color w:val="A31515"/>
           <w:sz w:val="22"/>
           <w:szCs w:val="19"/>
-          <w:highlight w:val="white"/>
+          <w:highlight w:val="green"/>
         </w:rPr>
         <w:t>"</w:t>
       </w:r>
@@ -6061,42 +6397,73 @@
           <w:ilvl w:val="2"/>
           <w:numId w:val="1"/>
         </w:numPr>
-      </w:pPr>
-      <w:r>
+        <w:rPr>
+          <w:highlight w:val="yellow"/>
+        </w:rPr>
+      </w:pPr>
+      <w:r>
+        <w:rPr>
+          <w:highlight w:val="yellow"/>
+        </w:rPr>
         <w:lastRenderedPageBreak/>
         <w:t xml:space="preserve">Create a “Planet” </w:t>
       </w:r>
       <w:r>
+        <w:rPr>
+          <w:highlight w:val="yellow"/>
+        </w:rPr>
         <w:t>E</w:t>
       </w:r>
       <w:r>
+        <w:rPr>
+          <w:highlight w:val="yellow"/>
+        </w:rPr>
         <w:t>ntity</w:t>
       </w:r>
       <w:r>
+        <w:rPr>
+          <w:highlight w:val="yellow"/>
+        </w:rPr>
         <w:t xml:space="preserve"> </w:t>
       </w:r>
       <w:r>
+        <w:rPr>
+          <w:highlight w:val="yellow"/>
+        </w:rPr>
         <w:t xml:space="preserve">by calling </w:t>
       </w:r>
       <w:proofErr w:type="spellStart"/>
       <w:proofErr w:type="gramStart"/>
       <w:r>
+        <w:rPr>
+          <w:highlight w:val="yellow"/>
+        </w:rPr>
         <w:t>Entity</w:t>
       </w:r>
       <w:r>
+        <w:rPr>
+          <w:highlight w:val="yellow"/>
+        </w:rPr>
         <w:t>FactoryBuild</w:t>
       </w:r>
       <w:proofErr w:type="spellEnd"/>
       <w:r>
+        <w:rPr>
+          <w:highlight w:val="yellow"/>
+        </w:rPr>
         <w:t>(</w:t>
       </w:r>
       <w:proofErr w:type="gramEnd"/>
       <w:r>
+        <w:rPr>
+          <w:highlight w:val="yellow"/>
+        </w:rPr>
         <w:t>) with the parameter,</w:t>
       </w:r>
       <w:r>
         <w:rPr>
           <w:sz w:val="32"/>
+          <w:highlight w:val="yellow"/>
         </w:rPr>
         <w:t xml:space="preserve"> </w:t>
       </w:r>
@@ -6106,6 +6473,7 @@
           <w:color w:val="A31515"/>
           <w:sz w:val="22"/>
           <w:szCs w:val="19"/>
+          <w:highlight w:val="yellow"/>
         </w:rPr>
         <w:t>"./Data/PlanetJump.txt"</w:t>
       </w:r>
@@ -6117,14 +6485,26 @@
           <w:ilvl w:val="2"/>
           <w:numId w:val="1"/>
         </w:numPr>
-      </w:pPr>
-      <w:r>
+        <w:rPr>
+          <w:highlight w:val="yellow"/>
+        </w:rPr>
+      </w:pPr>
+      <w:r>
+        <w:rPr>
+          <w:highlight w:val="yellow"/>
+        </w:rPr>
         <w:t xml:space="preserve">If the </w:t>
       </w:r>
       <w:r>
+        <w:rPr>
+          <w:highlight w:val="yellow"/>
+        </w:rPr>
         <w:t>entity</w:t>
       </w:r>
       <w:r>
+        <w:rPr>
+          <w:highlight w:val="yellow"/>
+        </w:rPr>
         <w:t xml:space="preserve"> was created successfully,</w:t>
       </w:r>
     </w:p>
@@ -6135,25 +6515,46 @@
           <w:ilvl w:val="3"/>
           <w:numId w:val="1"/>
         </w:numPr>
-      </w:pPr>
-      <w:r>
+        <w:rPr>
+          <w:highlight w:val="yellow"/>
+        </w:rPr>
+      </w:pPr>
+      <w:r>
+        <w:rPr>
+          <w:highlight w:val="yellow"/>
+        </w:rPr>
         <w:t xml:space="preserve">Get the </w:t>
       </w:r>
       <w:r>
+        <w:rPr>
+          <w:highlight w:val="yellow"/>
+        </w:rPr>
         <w:t>E</w:t>
       </w:r>
       <w:r>
+        <w:rPr>
+          <w:highlight w:val="yellow"/>
+        </w:rPr>
         <w:t>ntity</w:t>
       </w:r>
       <w:r>
+        <w:rPr>
+          <w:highlight w:val="yellow"/>
+        </w:rPr>
         <w:t xml:space="preserve">’s </w:t>
       </w:r>
       <w:proofErr w:type="gramStart"/>
       <w:r>
+        <w:rPr>
+          <w:highlight w:val="yellow"/>
+        </w:rPr>
         <w:t>sprite</w:t>
       </w:r>
       <w:proofErr w:type="gramEnd"/>
       <w:r>
+        <w:rPr>
+          <w:highlight w:val="yellow"/>
+        </w:rPr>
         <w:t>.</w:t>
       </w:r>
     </w:p>
@@ -6164,22 +6565,40 @@
           <w:ilvl w:val="3"/>
           <w:numId w:val="1"/>
         </w:numPr>
-      </w:pPr>
-      <w:r>
+        <w:rPr>
+          <w:highlight w:val="yellow"/>
+        </w:rPr>
+      </w:pPr>
+      <w:r>
+        <w:rPr>
+          <w:highlight w:val="yellow"/>
+        </w:rPr>
         <w:t xml:space="preserve">Set the </w:t>
       </w:r>
       <w:r>
+        <w:rPr>
+          <w:highlight w:val="yellow"/>
+        </w:rPr>
         <w:t>S</w:t>
       </w:r>
       <w:r>
+        <w:rPr>
+          <w:highlight w:val="yellow"/>
+        </w:rPr>
         <w:t xml:space="preserve">prite’s mesh and sprite </w:t>
       </w:r>
       <w:proofErr w:type="gramStart"/>
       <w:r>
+        <w:rPr>
+          <w:highlight w:val="yellow"/>
+        </w:rPr>
         <w:t>source</w:t>
       </w:r>
       <w:proofErr w:type="gramEnd"/>
       <w:r>
+        <w:rPr>
+          <w:highlight w:val="yellow"/>
+        </w:rPr>
         <w:t>.</w:t>
       </w:r>
     </w:p>
@@ -6190,20 +6609,38 @@
           <w:ilvl w:val="3"/>
           <w:numId w:val="1"/>
         </w:numPr>
-      </w:pPr>
-      <w:r>
+        <w:rPr>
+          <w:highlight w:val="yellow"/>
+        </w:rPr>
+      </w:pPr>
+      <w:r>
+        <w:rPr>
+          <w:highlight w:val="yellow"/>
+        </w:rPr>
         <w:t xml:space="preserve">Set the </w:t>
       </w:r>
       <w:r>
+        <w:rPr>
+          <w:highlight w:val="yellow"/>
+        </w:rPr>
         <w:t>S</w:t>
       </w:r>
       <w:r>
+        <w:rPr>
+          <w:highlight w:val="yellow"/>
+        </w:rPr>
         <w:t xml:space="preserve">prite’s frame index to 0.  While this call is not strictly necessary, it does allow you to test </w:t>
       </w:r>
       <w:r>
+        <w:rPr>
+          <w:highlight w:val="yellow"/>
+        </w:rPr>
         <w:t>whether</w:t>
       </w:r>
       <w:r>
+        <w:rPr>
+          <w:highlight w:val="yellow"/>
+        </w:rPr>
         <w:t xml:space="preserve"> the trace message is written properly.</w:t>
       </w:r>
     </w:p>
@@ -6214,17 +6651,32 @@
           <w:ilvl w:val="2"/>
           <w:numId w:val="1"/>
         </w:numPr>
-      </w:pPr>
-      <w:r>
+        <w:rPr>
+          <w:highlight w:val="yellow"/>
+        </w:rPr>
+      </w:pPr>
+      <w:r>
+        <w:rPr>
+          <w:highlight w:val="yellow"/>
+        </w:rPr>
         <w:t xml:space="preserve">Set </w:t>
       </w:r>
       <w:r>
+        <w:rPr>
+          <w:highlight w:val="yellow"/>
+        </w:rPr>
         <w:t xml:space="preserve">the </w:t>
       </w:r>
       <w:r>
+        <w:rPr>
+          <w:highlight w:val="yellow"/>
+        </w:rPr>
         <w:t>background color to white (1,1,1)</w:t>
       </w:r>
       <w:r>
+        <w:rPr>
+          <w:highlight w:val="yellow"/>
+        </w:rPr>
         <w:t>.</w:t>
       </w:r>
     </w:p>
@@ -6235,17 +6687,32 @@
           <w:ilvl w:val="2"/>
           <w:numId w:val="1"/>
         </w:numPr>
-      </w:pPr>
-      <w:r>
+        <w:rPr>
+          <w:highlight w:val="yellow"/>
+        </w:rPr>
+      </w:pPr>
+      <w:r>
+        <w:rPr>
+          <w:highlight w:val="yellow"/>
+        </w:rPr>
         <w:t xml:space="preserve">Set </w:t>
       </w:r>
       <w:r>
+        <w:rPr>
+          <w:highlight w:val="yellow"/>
+        </w:rPr>
         <w:t xml:space="preserve">the </w:t>
       </w:r>
       <w:r>
+        <w:rPr>
+          <w:highlight w:val="yellow"/>
+        </w:rPr>
         <w:t>blend mode to blend</w:t>
       </w:r>
       <w:r>
+        <w:rPr>
+          <w:highlight w:val="yellow"/>
+        </w:rPr>
         <w:t>.</w:t>
       </w:r>
     </w:p>

</xml_diff>

<commit_message>
🐛working on level1 need to free mesh and textures
</commit_message>
<xml_diff>
--- a/Project2-Graphics.docx
+++ b/Project2-Graphics.docx
@@ -6723,20 +6723,28 @@
           <w:ilvl w:val="1"/>
           <w:numId w:val="1"/>
         </w:numPr>
+        <w:rPr>
+          <w:highlight w:val="green"/>
+        </w:rPr>
       </w:pPr>
       <w:r>
         <w:rPr>
           <w:rFonts w:eastAsiaTheme="minorHAnsi"/>
+          <w:highlight w:val="green"/>
         </w:rPr>
         <w:t>Level1Scene</w:t>
       </w:r>
       <w:r>
         <w:rPr>
           <w:rFonts w:eastAsiaTheme="minorHAnsi"/>
+          <w:highlight w:val="green"/>
         </w:rPr>
         <w:t>MovementController</w:t>
       </w:r>
       <w:r>
+        <w:rPr>
+          <w:highlight w:val="green"/>
+        </w:rPr>
         <w:t>:</w:t>
       </w:r>
     </w:p>
@@ -6747,23 +6755,39 @@
           <w:ilvl w:val="2"/>
           <w:numId w:val="1"/>
         </w:numPr>
-      </w:pPr>
-      <w:r>
+        <w:rPr>
+          <w:highlight w:val="green"/>
+        </w:rPr>
+      </w:pPr>
+      <w:r>
+        <w:rPr>
+          <w:highlight w:val="green"/>
+        </w:rPr>
         <w:t xml:space="preserve">Create a new </w:t>
       </w:r>
       <w:r>
         <w:rPr>
           <w:i/>
+          <w:highlight w:val="green"/>
         </w:rPr>
         <w:t xml:space="preserve">private </w:t>
       </w:r>
       <w:r>
+        <w:rPr>
+          <w:highlight w:val="green"/>
+        </w:rPr>
         <w:t xml:space="preserve">function for moving the “Planet” </w:t>
       </w:r>
       <w:r>
+        <w:rPr>
+          <w:highlight w:val="green"/>
+        </w:rPr>
         <w:t>entity</w:t>
       </w:r>
       <w:r>
+        <w:rPr>
+          <w:highlight w:val="green"/>
+        </w:rPr>
         <w:t>.</w:t>
       </w:r>
     </w:p>
@@ -6774,6 +6798,9 @@
           <w:ilvl w:val="3"/>
           <w:numId w:val="1"/>
         </w:numPr>
+        <w:rPr>
+          <w:highlight w:val="green"/>
+        </w:rPr>
       </w:pPr>
       <w:r>
         <w:rPr>
@@ -6781,7 +6808,7 @@
           <w:color w:val="0000FF"/>
           <w:sz w:val="22"/>
           <w:szCs w:val="19"/>
-          <w:highlight w:val="white"/>
+          <w:highlight w:val="green"/>
         </w:rPr>
         <w:t xml:space="preserve">static </w:t>
       </w:r>
@@ -6791,7 +6818,7 @@
           <w:color w:val="0000FF"/>
           <w:sz w:val="22"/>
           <w:szCs w:val="19"/>
-          <w:highlight w:val="white"/>
+          <w:highlight w:val="green"/>
         </w:rPr>
         <w:t>void</w:t>
       </w:r>
@@ -6801,7 +6828,7 @@
           <w:color w:val="000000"/>
           <w:sz w:val="22"/>
           <w:szCs w:val="19"/>
-          <w:highlight w:val="white"/>
+          <w:highlight w:val="green"/>
         </w:rPr>
         <w:t xml:space="preserve"> </w:t>
       </w:r>
@@ -6811,6 +6838,7 @@
           <w:color w:val="000000"/>
           <w:sz w:val="22"/>
           <w:szCs w:val="19"/>
+          <w:highlight w:val="green"/>
         </w:rPr>
         <w:t>Level1</w:t>
       </w:r>
@@ -6821,6 +6849,7 @@
           <w:color w:val="000000"/>
           <w:sz w:val="22"/>
           <w:szCs w:val="19"/>
+          <w:highlight w:val="green"/>
         </w:rPr>
         <w:t>Scene</w:t>
       </w:r>
@@ -6830,8 +6859,40 @@
           <w:color w:val="000000"/>
           <w:sz w:val="22"/>
           <w:szCs w:val="19"/>
-        </w:rPr>
-        <w:t>MovementController</w:t>
+          <w:highlight w:val="green"/>
+        </w:rPr>
+        <w:t>MovementController(</w:t>
+      </w:r>
+      <w:proofErr w:type="gramEnd"/>
+      <w:r>
+        <w:rPr>
+          <w:rFonts w:ascii="Consolas" w:eastAsiaTheme="minorHAnsi" w:hAnsi="Consolas" w:cs="Consolas"/>
+          <w:color w:val="2B91AF"/>
+          <w:sz w:val="22"/>
+          <w:szCs w:val="22"/>
+          <w:highlight w:val="green"/>
+        </w:rPr>
+        <w:t>Entity</w:t>
+      </w:r>
+      <w:r>
+        <w:rPr>
+          <w:rFonts w:ascii="Consolas" w:eastAsiaTheme="minorHAnsi" w:hAnsi="Consolas" w:cs="Consolas"/>
+          <w:color w:val="000000"/>
+          <w:sz w:val="22"/>
+          <w:szCs w:val="22"/>
+          <w:highlight w:val="green"/>
+        </w:rPr>
+        <w:t xml:space="preserve">* </w:t>
+      </w:r>
+      <w:r>
+        <w:rPr>
+          <w:rFonts w:ascii="Consolas" w:eastAsiaTheme="minorHAnsi" w:hAnsi="Consolas" w:cs="Consolas"/>
+          <w:color w:val="808080"/>
+          <w:sz w:val="22"/>
+          <w:szCs w:val="22"/>
+          <w:highlight w:val="green"/>
+        </w:rPr>
+        <w:t>entity</w:t>
       </w:r>
       <w:r>
         <w:rPr>
@@ -6839,129 +6900,154 @@
           <w:color w:val="000000"/>
           <w:sz w:val="22"/>
           <w:szCs w:val="19"/>
-          <w:highlight w:val="white"/>
-        </w:rPr>
-        <w:t>(</w:t>
+          <w:highlight w:val="green"/>
+        </w:rPr>
+        <w:t>)</w:t>
+      </w:r>
+    </w:p>
+    <w:p>
+      <w:pPr>
+        <w:pStyle w:val="ListParagraph"/>
+        <w:numPr>
+          <w:ilvl w:val="2"/>
+          <w:numId w:val="1"/>
+        </w:numPr>
+        <w:rPr>
+          <w:highlight w:val="yellow"/>
+        </w:rPr>
+      </w:pPr>
+      <w:r>
+        <w:rPr>
+          <w:highlight w:val="yellow"/>
+        </w:rPr>
+        <w:t xml:space="preserve">Get the </w:t>
+      </w:r>
+      <w:r>
+        <w:rPr>
+          <w:highlight w:val="yellow"/>
+        </w:rPr>
+        <w:t>P</w:t>
+      </w:r>
+      <w:r>
+        <w:rPr>
+          <w:highlight w:val="yellow"/>
+        </w:rPr>
+        <w:t xml:space="preserve">hysics and </w:t>
+      </w:r>
+      <w:r>
+        <w:rPr>
+          <w:highlight w:val="yellow"/>
+        </w:rPr>
+        <w:t>T</w:t>
+      </w:r>
+      <w:r>
+        <w:rPr>
+          <w:highlight w:val="yellow"/>
+        </w:rPr>
+        <w:t xml:space="preserve">ransform components from the </w:t>
+      </w:r>
+      <w:r>
+        <w:rPr>
+          <w:highlight w:val="yellow"/>
+        </w:rPr>
+        <w:t>E</w:t>
+      </w:r>
+      <w:r>
+        <w:rPr>
+          <w:highlight w:val="yellow"/>
+        </w:rPr>
+        <w:t>ntity</w:t>
+      </w:r>
+      <w:r>
+        <w:rPr>
+          <w:highlight w:val="yellow"/>
+        </w:rPr>
+        <w:t>.</w:t>
+      </w:r>
+    </w:p>
+    <w:p>
+      <w:pPr>
+        <w:pStyle w:val="ListParagraph"/>
+        <w:numPr>
+          <w:ilvl w:val="2"/>
+          <w:numId w:val="1"/>
+        </w:numPr>
+        <w:rPr>
+          <w:highlight w:val="yellow"/>
+        </w:rPr>
+      </w:pPr>
+      <w:r>
+        <w:rPr>
+          <w:highlight w:val="yellow"/>
+        </w:rPr>
+        <w:t>Verify that the pointers are valid</w:t>
+      </w:r>
+      <w:r>
+        <w:rPr>
+          <w:highlight w:val="yellow"/>
+        </w:rPr>
+        <w:t>.</w:t>
+      </w:r>
+    </w:p>
+    <w:p>
+      <w:pPr>
+        <w:pStyle w:val="ListParagraph"/>
+        <w:numPr>
+          <w:ilvl w:val="2"/>
+          <w:numId w:val="1"/>
+        </w:numPr>
+        <w:rPr>
+          <w:highlight w:val="yellow"/>
+        </w:rPr>
+      </w:pPr>
+      <w:r>
+        <w:rPr>
+          <w:highlight w:val="yellow"/>
+        </w:rPr>
+        <w:t>Get</w:t>
+      </w:r>
+      <w:r>
+        <w:rPr>
+          <w:highlight w:val="yellow"/>
+        </w:rPr>
+        <w:t xml:space="preserve"> the current velocity from the </w:t>
+      </w:r>
+      <w:r>
+        <w:rPr>
+          <w:highlight w:val="yellow"/>
+        </w:rPr>
+        <w:t>P</w:t>
+      </w:r>
+      <w:r>
+        <w:rPr>
+          <w:highlight w:val="yellow"/>
+        </w:rPr>
+        <w:t>hysics component</w:t>
+      </w:r>
+      <w:r>
+        <w:rPr>
+          <w:highlight w:val="yellow"/>
+        </w:rPr>
+        <w:t xml:space="preserve"> and store it in a local variable. (Hint: you will need to </w:t>
+      </w:r>
+      <w:proofErr w:type="gramStart"/>
+      <w:r>
+        <w:rPr>
+          <w:highlight w:val="yellow"/>
+        </w:rPr>
+        <w:t>dereference</w:t>
       </w:r>
       <w:proofErr w:type="gramEnd"/>
       <w:r>
         <w:rPr>
-          <w:rFonts w:ascii="Consolas" w:eastAsiaTheme="minorHAnsi" w:hAnsi="Consolas" w:cs="Consolas"/>
-          <w:color w:val="2B91AF"/>
-          <w:sz w:val="22"/>
-          <w:szCs w:val="22"/>
-        </w:rPr>
-        <w:t>Entity</w:t>
-      </w:r>
-      <w:r>
-        <w:rPr>
-          <w:rFonts w:ascii="Consolas" w:eastAsiaTheme="minorHAnsi" w:hAnsi="Consolas" w:cs="Consolas"/>
-          <w:color w:val="000000"/>
-          <w:sz w:val="22"/>
-          <w:szCs w:val="22"/>
-        </w:rPr>
-        <w:t xml:space="preserve">* </w:t>
-      </w:r>
-      <w:r>
-        <w:rPr>
-          <w:rFonts w:ascii="Consolas" w:eastAsiaTheme="minorHAnsi" w:hAnsi="Consolas" w:cs="Consolas"/>
-          <w:color w:val="808080"/>
-          <w:sz w:val="22"/>
-          <w:szCs w:val="22"/>
-        </w:rPr>
-        <w:t>entity</w:t>
-      </w:r>
-      <w:r>
-        <w:rPr>
-          <w:rFonts w:ascii="Consolas" w:eastAsiaTheme="minorHAnsi" w:hAnsi="Consolas" w:cs="Consolas"/>
-          <w:color w:val="000000"/>
-          <w:sz w:val="22"/>
-          <w:szCs w:val="19"/>
-          <w:highlight w:val="white"/>
-        </w:rPr>
-        <w:t>)</w:t>
-      </w:r>
-    </w:p>
-    <w:p>
-      <w:pPr>
-        <w:pStyle w:val="ListParagraph"/>
-        <w:numPr>
-          <w:ilvl w:val="2"/>
-          <w:numId w:val="1"/>
-        </w:numPr>
-      </w:pPr>
-      <w:r>
-        <w:t xml:space="preserve">Get the </w:t>
-      </w:r>
-      <w:r>
-        <w:t>P</w:t>
-      </w:r>
-      <w:r>
-        <w:t xml:space="preserve">hysics and </w:t>
-      </w:r>
-      <w:r>
-        <w:t>T</w:t>
-      </w:r>
-      <w:r>
-        <w:t xml:space="preserve">ransform components from the </w:t>
-      </w:r>
-      <w:r>
-        <w:t>E</w:t>
-      </w:r>
-      <w:r>
-        <w:t>ntity</w:t>
-      </w:r>
-      <w:r>
-        <w:t>.</w:t>
-      </w:r>
-    </w:p>
-    <w:p>
-      <w:pPr>
-        <w:pStyle w:val="ListParagraph"/>
-        <w:numPr>
-          <w:ilvl w:val="2"/>
-          <w:numId w:val="1"/>
-        </w:numPr>
-      </w:pPr>
-      <w:r>
-        <w:t>Verify that the pointers are valid</w:t>
-      </w:r>
-      <w:r>
-        <w:t>.</w:t>
-      </w:r>
-    </w:p>
-    <w:p>
-      <w:pPr>
-        <w:pStyle w:val="ListParagraph"/>
-        <w:numPr>
-          <w:ilvl w:val="2"/>
-          <w:numId w:val="1"/>
-        </w:numPr>
-      </w:pPr>
-      <w:r>
-        <w:t>Get</w:t>
-      </w:r>
-      <w:r>
-        <w:t xml:space="preserve"> the current velocity from the </w:t>
-      </w:r>
-      <w:r>
-        <w:t>P</w:t>
-      </w:r>
-      <w:r>
-        <w:t>hysics component</w:t>
-      </w:r>
-      <w:r>
-        <w:t xml:space="preserve"> and store it in a local variable. (Hint: you will need to </w:t>
-      </w:r>
-      <w:proofErr w:type="gramStart"/>
-      <w:r>
-        <w:t>dereference</w:t>
-      </w:r>
-      <w:proofErr w:type="gramEnd"/>
-      <w:r>
+          <w:highlight w:val="yellow"/>
+        </w:rPr>
         <w:t xml:space="preserve"> the return value)</w:t>
       </w:r>
       <w:r>
+        <w:rPr>
+          <w:highlight w:val="yellow"/>
+        </w:rPr>
         <w:t>.</w:t>
       </w:r>
     </w:p>

</xml_diff>

<commit_message>
🐛 fixed multiple issues, physics is destroyed and player not rendering
</commit_message>
<xml_diff>
--- a/Project2-Graphics.docx
+++ b/Project2-Graphics.docx
@@ -6382,11 +6382,20 @@
           <w:ilvl w:val="1"/>
           <w:numId w:val="1"/>
         </w:numPr>
-      </w:pPr>
-      <w:r>
+        <w:rPr>
+          <w:highlight w:val="green"/>
+        </w:rPr>
+      </w:pPr>
+      <w:r>
+        <w:rPr>
+          <w:highlight w:val="green"/>
+        </w:rPr>
         <w:t>Level1Scene</w:t>
       </w:r>
       <w:r>
+        <w:rPr>
+          <w:highlight w:val="green"/>
+        </w:rPr>
         <w:t>Init:</w:t>
       </w:r>
     </w:p>
@@ -6398,37 +6407,37 @@
           <w:numId w:val="1"/>
         </w:numPr>
         <w:rPr>
-          <w:highlight w:val="yellow"/>
-        </w:rPr>
-      </w:pPr>
-      <w:r>
-        <w:rPr>
-          <w:highlight w:val="yellow"/>
+          <w:highlight w:val="green"/>
+        </w:rPr>
+      </w:pPr>
+      <w:r>
+        <w:rPr>
+          <w:highlight w:val="green"/>
         </w:rPr>
         <w:lastRenderedPageBreak/>
         <w:t xml:space="preserve">Create a “Planet” </w:t>
       </w:r>
       <w:r>
         <w:rPr>
-          <w:highlight w:val="yellow"/>
+          <w:highlight w:val="green"/>
         </w:rPr>
         <w:t>E</w:t>
       </w:r>
       <w:r>
         <w:rPr>
-          <w:highlight w:val="yellow"/>
+          <w:highlight w:val="green"/>
         </w:rPr>
         <w:t>ntity</w:t>
       </w:r>
       <w:r>
         <w:rPr>
-          <w:highlight w:val="yellow"/>
+          <w:highlight w:val="green"/>
         </w:rPr>
         <w:t xml:space="preserve"> </w:t>
       </w:r>
       <w:r>
         <w:rPr>
-          <w:highlight w:val="yellow"/>
+          <w:highlight w:val="green"/>
         </w:rPr>
         <w:t xml:space="preserve">by calling </w:t>
       </w:r>
@@ -6436,34 +6445,34 @@
       <w:proofErr w:type="gramStart"/>
       <w:r>
         <w:rPr>
-          <w:highlight w:val="yellow"/>
+          <w:highlight w:val="green"/>
         </w:rPr>
         <w:t>Entity</w:t>
       </w:r>
       <w:r>
         <w:rPr>
-          <w:highlight w:val="yellow"/>
+          <w:highlight w:val="green"/>
         </w:rPr>
         <w:t>FactoryBuild</w:t>
       </w:r>
       <w:proofErr w:type="spellEnd"/>
       <w:r>
         <w:rPr>
-          <w:highlight w:val="yellow"/>
+          <w:highlight w:val="green"/>
         </w:rPr>
         <w:t>(</w:t>
       </w:r>
       <w:proofErr w:type="gramEnd"/>
       <w:r>
         <w:rPr>
-          <w:highlight w:val="yellow"/>
+          <w:highlight w:val="green"/>
         </w:rPr>
         <w:t>) with the parameter,</w:t>
       </w:r>
       <w:r>
         <w:rPr>
           <w:sz w:val="32"/>
-          <w:highlight w:val="yellow"/>
+          <w:highlight w:val="green"/>
         </w:rPr>
         <w:t xml:space="preserve"> </w:t>
       </w:r>
@@ -6473,7 +6482,7 @@
           <w:color w:val="A31515"/>
           <w:sz w:val="22"/>
           <w:szCs w:val="19"/>
-          <w:highlight w:val="yellow"/>
+          <w:highlight w:val="green"/>
         </w:rPr>
         <w:t>"./Data/PlanetJump.txt"</w:t>
       </w:r>
@@ -6486,24 +6495,24 @@
           <w:numId w:val="1"/>
         </w:numPr>
         <w:rPr>
-          <w:highlight w:val="yellow"/>
-        </w:rPr>
-      </w:pPr>
-      <w:r>
-        <w:rPr>
-          <w:highlight w:val="yellow"/>
+          <w:highlight w:val="green"/>
+        </w:rPr>
+      </w:pPr>
+      <w:r>
+        <w:rPr>
+          <w:highlight w:val="green"/>
         </w:rPr>
         <w:t xml:space="preserve">If the </w:t>
       </w:r>
       <w:r>
         <w:rPr>
-          <w:highlight w:val="yellow"/>
+          <w:highlight w:val="green"/>
         </w:rPr>
         <w:t>entity</w:t>
       </w:r>
       <w:r>
         <w:rPr>
-          <w:highlight w:val="yellow"/>
+          <w:highlight w:val="green"/>
         </w:rPr>
         <w:t xml:space="preserve"> was created successfully,</w:t>
       </w:r>
@@ -6516,44 +6525,44 @@
           <w:numId w:val="1"/>
         </w:numPr>
         <w:rPr>
-          <w:highlight w:val="yellow"/>
-        </w:rPr>
-      </w:pPr>
-      <w:r>
-        <w:rPr>
-          <w:highlight w:val="yellow"/>
+          <w:highlight w:val="green"/>
+        </w:rPr>
+      </w:pPr>
+      <w:r>
+        <w:rPr>
+          <w:highlight w:val="green"/>
         </w:rPr>
         <w:t xml:space="preserve">Get the </w:t>
       </w:r>
       <w:r>
         <w:rPr>
-          <w:highlight w:val="yellow"/>
+          <w:highlight w:val="green"/>
         </w:rPr>
         <w:t>E</w:t>
       </w:r>
       <w:r>
         <w:rPr>
-          <w:highlight w:val="yellow"/>
+          <w:highlight w:val="green"/>
         </w:rPr>
         <w:t>ntity</w:t>
       </w:r>
       <w:r>
         <w:rPr>
-          <w:highlight w:val="yellow"/>
+          <w:highlight w:val="green"/>
         </w:rPr>
         <w:t xml:space="preserve">’s </w:t>
       </w:r>
       <w:proofErr w:type="gramStart"/>
       <w:r>
         <w:rPr>
-          <w:highlight w:val="yellow"/>
+          <w:highlight w:val="green"/>
         </w:rPr>
         <w:t>sprite</w:t>
       </w:r>
       <w:proofErr w:type="gramEnd"/>
       <w:r>
         <w:rPr>
-          <w:highlight w:val="yellow"/>
+          <w:highlight w:val="green"/>
         </w:rPr>
         <w:t>.</w:t>
       </w:r>
@@ -6566,38 +6575,38 @@
           <w:numId w:val="1"/>
         </w:numPr>
         <w:rPr>
-          <w:highlight w:val="yellow"/>
-        </w:rPr>
-      </w:pPr>
-      <w:r>
-        <w:rPr>
-          <w:highlight w:val="yellow"/>
+          <w:highlight w:val="green"/>
+        </w:rPr>
+      </w:pPr>
+      <w:r>
+        <w:rPr>
+          <w:highlight w:val="green"/>
         </w:rPr>
         <w:t xml:space="preserve">Set the </w:t>
       </w:r>
       <w:r>
         <w:rPr>
-          <w:highlight w:val="yellow"/>
+          <w:highlight w:val="green"/>
         </w:rPr>
         <w:t>S</w:t>
       </w:r>
       <w:r>
         <w:rPr>
-          <w:highlight w:val="yellow"/>
+          <w:highlight w:val="green"/>
         </w:rPr>
         <w:t xml:space="preserve">prite’s mesh and sprite </w:t>
       </w:r>
       <w:proofErr w:type="gramStart"/>
       <w:r>
         <w:rPr>
-          <w:highlight w:val="yellow"/>
+          <w:highlight w:val="green"/>
         </w:rPr>
         <w:t>source</w:t>
       </w:r>
       <w:proofErr w:type="gramEnd"/>
       <w:r>
         <w:rPr>
-          <w:highlight w:val="yellow"/>
+          <w:highlight w:val="green"/>
         </w:rPr>
         <w:t>.</w:t>
       </w:r>
@@ -6610,36 +6619,36 @@
           <w:numId w:val="1"/>
         </w:numPr>
         <w:rPr>
-          <w:highlight w:val="yellow"/>
-        </w:rPr>
-      </w:pPr>
-      <w:r>
-        <w:rPr>
-          <w:highlight w:val="yellow"/>
+          <w:highlight w:val="green"/>
+        </w:rPr>
+      </w:pPr>
+      <w:r>
+        <w:rPr>
+          <w:highlight w:val="green"/>
         </w:rPr>
         <w:t xml:space="preserve">Set the </w:t>
       </w:r>
       <w:r>
         <w:rPr>
-          <w:highlight w:val="yellow"/>
+          <w:highlight w:val="green"/>
         </w:rPr>
         <w:t>S</w:t>
       </w:r>
       <w:r>
         <w:rPr>
-          <w:highlight w:val="yellow"/>
+          <w:highlight w:val="green"/>
         </w:rPr>
         <w:t xml:space="preserve">prite’s frame index to 0.  While this call is not strictly necessary, it does allow you to test </w:t>
       </w:r>
       <w:r>
         <w:rPr>
-          <w:highlight w:val="yellow"/>
+          <w:highlight w:val="green"/>
         </w:rPr>
         <w:t>whether</w:t>
       </w:r>
       <w:r>
         <w:rPr>
-          <w:highlight w:val="yellow"/>
+          <w:highlight w:val="green"/>
         </w:rPr>
         <w:t xml:space="preserve"> the trace message is written properly.</w:t>
       </w:r>
@@ -6652,30 +6661,30 @@
           <w:numId w:val="1"/>
         </w:numPr>
         <w:rPr>
-          <w:highlight w:val="yellow"/>
-        </w:rPr>
-      </w:pPr>
-      <w:r>
-        <w:rPr>
-          <w:highlight w:val="yellow"/>
+          <w:highlight w:val="green"/>
+        </w:rPr>
+      </w:pPr>
+      <w:r>
+        <w:rPr>
+          <w:highlight w:val="green"/>
         </w:rPr>
         <w:t xml:space="preserve">Set </w:t>
       </w:r>
       <w:r>
         <w:rPr>
-          <w:highlight w:val="yellow"/>
+          <w:highlight w:val="green"/>
         </w:rPr>
         <w:t xml:space="preserve">the </w:t>
       </w:r>
       <w:r>
         <w:rPr>
-          <w:highlight w:val="yellow"/>
+          <w:highlight w:val="green"/>
         </w:rPr>
         <w:t>background color to white (1,1,1)</w:t>
       </w:r>
       <w:r>
         <w:rPr>
-          <w:highlight w:val="yellow"/>
+          <w:highlight w:val="green"/>
         </w:rPr>
         <w:t>.</w:t>
       </w:r>
@@ -6688,30 +6697,30 @@
           <w:numId w:val="1"/>
         </w:numPr>
         <w:rPr>
-          <w:highlight w:val="yellow"/>
-        </w:rPr>
-      </w:pPr>
-      <w:r>
-        <w:rPr>
-          <w:highlight w:val="yellow"/>
+          <w:highlight w:val="green"/>
+        </w:rPr>
+      </w:pPr>
+      <w:r>
+        <w:rPr>
+          <w:highlight w:val="green"/>
         </w:rPr>
         <w:t xml:space="preserve">Set </w:t>
       </w:r>
       <w:r>
         <w:rPr>
-          <w:highlight w:val="yellow"/>
+          <w:highlight w:val="green"/>
         </w:rPr>
         <w:t xml:space="preserve">the </w:t>
       </w:r>
       <w:r>
         <w:rPr>
-          <w:highlight w:val="yellow"/>
+          <w:highlight w:val="green"/>
         </w:rPr>
         <w:t>blend mode to blend</w:t>
       </w:r>
       <w:r>
         <w:rPr>
-          <w:highlight w:val="yellow"/>
+          <w:highlight w:val="green"/>
         </w:rPr>
         <w:t>.</w:t>
       </w:r>

</xml_diff>

<commit_message>
🔧worked on level2 made sceneload and init
</commit_message>
<xml_diff>
--- a/Project2-Graphics.docx
+++ b/Project2-Graphics.docx
@@ -7006,56 +7006,56 @@
           <w:numId w:val="1"/>
         </w:numPr>
         <w:rPr>
-          <w:highlight w:val="yellow"/>
-        </w:rPr>
-      </w:pPr>
-      <w:r>
-        <w:rPr>
-          <w:highlight w:val="yellow"/>
+          <w:highlight w:val="green"/>
+        </w:rPr>
+      </w:pPr>
+      <w:r>
+        <w:rPr>
+          <w:highlight w:val="green"/>
         </w:rPr>
         <w:t>Get</w:t>
       </w:r>
       <w:r>
         <w:rPr>
-          <w:highlight w:val="yellow"/>
+          <w:highlight w:val="green"/>
         </w:rPr>
         <w:t xml:space="preserve"> the current velocity from the </w:t>
       </w:r>
       <w:r>
         <w:rPr>
-          <w:highlight w:val="yellow"/>
+          <w:highlight w:val="green"/>
         </w:rPr>
         <w:t>P</w:t>
       </w:r>
       <w:r>
         <w:rPr>
-          <w:highlight w:val="yellow"/>
+          <w:highlight w:val="green"/>
         </w:rPr>
         <w:t>hysics component</w:t>
       </w:r>
       <w:r>
         <w:rPr>
-          <w:highlight w:val="yellow"/>
+          <w:highlight w:val="green"/>
         </w:rPr>
         <w:t xml:space="preserve"> and store it in a local variable. (Hint: you will need to </w:t>
       </w:r>
       <w:proofErr w:type="gramStart"/>
       <w:r>
         <w:rPr>
-          <w:highlight w:val="yellow"/>
+          <w:highlight w:val="green"/>
         </w:rPr>
         <w:t>dereference</w:t>
       </w:r>
       <w:proofErr w:type="gramEnd"/>
       <w:r>
         <w:rPr>
-          <w:highlight w:val="yellow"/>
+          <w:highlight w:val="green"/>
         </w:rPr>
         <w:t xml:space="preserve"> the return value)</w:t>
       </w:r>
       <w:r>
         <w:rPr>
-          <w:highlight w:val="yellow"/>
+          <w:highlight w:val="green"/>
         </w:rPr>
         <w:t>.</w:t>
       </w:r>
@@ -8379,22 +8379,34 @@
     <w:p>
       <w:pPr>
         <w:pStyle w:val="Heading2"/>
-      </w:pPr>
-      <w:r>
+        <w:rPr>
+          <w:highlight w:val="green"/>
+        </w:rPr>
+      </w:pPr>
+      <w:r>
+        <w:rPr>
+          <w:highlight w:val="green"/>
+        </w:rPr>
         <w:t>Level2Scene</w:t>
       </w:r>
       <w:r>
+        <w:rPr>
+          <w:highlight w:val="green"/>
+        </w:rPr>
         <w:t>.</w:t>
       </w:r>
       <w:proofErr w:type="gramStart"/>
       <w:r>
-        <w:t>c</w:t>
-      </w:r>
-      <w:r>
-        <w:t>/.</w:t>
+        <w:rPr>
+          <w:highlight w:val="green"/>
+        </w:rPr>
+        <w:t>c/.</w:t>
       </w:r>
       <w:proofErr w:type="gramEnd"/>
       <w:r>
+        <w:rPr>
+          <w:highlight w:val="green"/>
+        </w:rPr>
         <w:t>h</w:t>
       </w:r>
     </w:p>
@@ -8405,20 +8417,38 @@
           <w:ilvl w:val="0"/>
           <w:numId w:val="1"/>
         </w:numPr>
-      </w:pPr>
-      <w:r>
+        <w:rPr>
+          <w:highlight w:val="green"/>
+        </w:rPr>
+      </w:pPr>
+      <w:r>
+        <w:rPr>
+          <w:highlight w:val="green"/>
+        </w:rPr>
         <w:t xml:space="preserve">In Project 1, these files were created to </w:t>
       </w:r>
       <w:r>
+        <w:rPr>
+          <w:highlight w:val="green"/>
+        </w:rPr>
         <w:t xml:space="preserve">implement </w:t>
       </w:r>
       <w:r>
+        <w:rPr>
+          <w:highlight w:val="green"/>
+        </w:rPr>
         <w:t xml:space="preserve">a simple </w:t>
       </w:r>
       <w:r>
+        <w:rPr>
+          <w:highlight w:val="green"/>
+        </w:rPr>
         <w:t>scene</w:t>
       </w:r>
       <w:r>
+        <w:rPr>
+          <w:highlight w:val="green"/>
+        </w:rPr>
         <w:t>.  The existing functionality will be repurposed for Project 2.</w:t>
       </w:r>
     </w:p>
@@ -8429,8 +8459,14 @@
           <w:ilvl w:val="0"/>
           <w:numId w:val="1"/>
         </w:numPr>
-      </w:pPr>
-      <w:r>
+        <w:rPr>
+          <w:highlight w:val="green"/>
+        </w:rPr>
+      </w:pPr>
+      <w:r>
+        <w:rPr>
+          <w:highlight w:val="green"/>
+        </w:rPr>
         <w:t>You must make the following changes to this file for Project 2:</w:t>
       </w:r>
     </w:p>
@@ -8442,8 +8478,14 @@
           <w:ilvl w:val="1"/>
           <w:numId w:val="1"/>
         </w:numPr>
-      </w:pPr>
-      <w:r>
+        <w:rPr>
+          <w:highlight w:val="green"/>
+        </w:rPr>
+      </w:pPr>
+      <w:r>
+        <w:rPr>
+          <w:highlight w:val="green"/>
+        </w:rPr>
         <w:t>Private Structures:</w:t>
       </w:r>
     </w:p>
@@ -8454,14 +8496,26 @@
           <w:ilvl w:val="2"/>
           <w:numId w:val="1"/>
         </w:numPr>
-      </w:pPr>
-      <w:r>
+        <w:rPr>
+          <w:highlight w:val="green"/>
+        </w:rPr>
+      </w:pPr>
+      <w:r>
+        <w:rPr>
+          <w:highlight w:val="green"/>
+        </w:rPr>
         <w:t>Add variables of the following types to the Level</w:t>
       </w:r>
       <w:r>
+        <w:rPr>
+          <w:highlight w:val="green"/>
+        </w:rPr>
         <w:t>2</w:t>
       </w:r>
       <w:r>
+        <w:rPr>
+          <w:highlight w:val="green"/>
+        </w:rPr>
         <w:t>Scene structure:</w:t>
       </w:r>
     </w:p>
@@ -8475,6 +8529,7 @@
         <w:rPr>
           <w:sz w:val="20"/>
           <w:szCs w:val="20"/>
+          <w:highlight w:val="green"/>
         </w:rPr>
       </w:pPr>
       <w:r>
@@ -8483,7 +8538,7 @@
           <w:color w:val="2B91AF"/>
           <w:sz w:val="20"/>
           <w:szCs w:val="20"/>
-          <w:highlight w:val="white"/>
+          <w:highlight w:val="green"/>
         </w:rPr>
         <w:t>Mesh</w:t>
       </w:r>
@@ -8493,7 +8548,7 @@
           <w:color w:val="000000"/>
           <w:sz w:val="20"/>
           <w:szCs w:val="20"/>
-          <w:highlight w:val="white"/>
+          <w:highlight w:val="green"/>
         </w:rPr>
         <w:t>*</w:t>
       </w:r>
@@ -8508,6 +8563,7 @@
         <w:rPr>
           <w:sz w:val="20"/>
           <w:szCs w:val="20"/>
+          <w:highlight w:val="green"/>
         </w:rPr>
       </w:pPr>
       <w:r>
@@ -8516,7 +8572,7 @@
           <w:color w:val="2B91AF"/>
           <w:sz w:val="20"/>
           <w:szCs w:val="20"/>
-          <w:highlight w:val="white"/>
+          <w:highlight w:val="green"/>
         </w:rPr>
         <w:t>Entity</w:t>
       </w:r>
@@ -8526,7 +8582,7 @@
           <w:color w:val="000000"/>
           <w:sz w:val="20"/>
           <w:szCs w:val="20"/>
-          <w:highlight w:val="white"/>
+          <w:highlight w:val="green"/>
         </w:rPr>
         <w:t>*</w:t>
       </w:r>
@@ -8538,30 +8594,54 @@
           <w:ilvl w:val="2"/>
           <w:numId w:val="1"/>
         </w:numPr>
-      </w:pPr>
-      <w:r>
+        <w:rPr>
+          <w:highlight w:val="yellow"/>
+        </w:rPr>
+      </w:pPr>
+      <w:r>
+        <w:rPr>
+          <w:highlight w:val="yellow"/>
+        </w:rPr>
         <w:t>The ‘</w:t>
       </w:r>
       <w:proofErr w:type="spellStart"/>
       <w:r>
+        <w:rPr>
+          <w:highlight w:val="yellow"/>
+        </w:rPr>
         <w:t>numLives</w:t>
       </w:r>
       <w:proofErr w:type="spellEnd"/>
       <w:r>
+        <w:rPr>
+          <w:highlight w:val="yellow"/>
+        </w:rPr>
         <w:t>’ and ‘</w:t>
       </w:r>
       <w:proofErr w:type="spellStart"/>
       <w:r>
+        <w:rPr>
+          <w:highlight w:val="yellow"/>
+        </w:rPr>
         <w:t>numHealth</w:t>
       </w:r>
       <w:proofErr w:type="spellEnd"/>
       <w:r>
+        <w:rPr>
+          <w:highlight w:val="yellow"/>
+        </w:rPr>
         <w:t xml:space="preserve">’ variables are no longer used and </w:t>
       </w:r>
       <w:r>
+        <w:rPr>
+          <w:highlight w:val="yellow"/>
+        </w:rPr>
         <w:t>can</w:t>
       </w:r>
       <w:r>
+        <w:rPr>
+          <w:highlight w:val="yellow"/>
+        </w:rPr>
         <w:t xml:space="preserve"> be removed.</w:t>
       </w:r>
     </w:p>
@@ -8572,8 +8652,14 @@
           <w:ilvl w:val="1"/>
           <w:numId w:val="1"/>
         </w:numPr>
-      </w:pPr>
-      <w:r>
+        <w:rPr>
+          <w:highlight w:val="green"/>
+        </w:rPr>
+      </w:pPr>
+      <w:r>
+        <w:rPr>
+          <w:highlight w:val="green"/>
+        </w:rPr>
         <w:t>Private Constants</w:t>
       </w:r>
     </w:p>
@@ -8584,8 +8670,14 @@
           <w:ilvl w:val="2"/>
           <w:numId w:val="1"/>
         </w:numPr>
-      </w:pPr>
-      <w:r>
+        <w:rPr>
+          <w:highlight w:val="green"/>
+        </w:rPr>
+      </w:pPr>
+      <w:r>
+        <w:rPr>
+          <w:highlight w:val="green"/>
+        </w:rPr>
         <w:t>Add the following constants:</w:t>
       </w:r>
     </w:p>
@@ -8604,7 +8696,7 @@
           <w:color w:val="000000"/>
           <w:sz w:val="20"/>
           <w:szCs w:val="19"/>
-          <w:highlight w:val="white"/>
+          <w:highlight w:val="green"/>
         </w:rPr>
       </w:pPr>
       <w:r>
@@ -8613,7 +8705,7 @@
           <w:color w:val="0000FF"/>
           <w:sz w:val="22"/>
           <w:szCs w:val="19"/>
-          <w:highlight w:val="white"/>
+          <w:highlight w:val="green"/>
         </w:rPr>
         <w:t>static</w:t>
       </w:r>
@@ -8623,7 +8715,7 @@
           <w:color w:val="000000"/>
           <w:sz w:val="22"/>
           <w:szCs w:val="19"/>
-          <w:highlight w:val="white"/>
+          <w:highlight w:val="green"/>
         </w:rPr>
         <w:t xml:space="preserve"> </w:t>
       </w:r>
@@ -8633,7 +8725,7 @@
           <w:color w:val="0000FF"/>
           <w:sz w:val="22"/>
           <w:szCs w:val="19"/>
-          <w:highlight w:val="white"/>
+          <w:highlight w:val="green"/>
         </w:rPr>
         <w:t>const</w:t>
       </w:r>
@@ -8643,7 +8735,7 @@
           <w:color w:val="000000"/>
           <w:sz w:val="22"/>
           <w:szCs w:val="19"/>
-          <w:highlight w:val="white"/>
+          <w:highlight w:val="green"/>
         </w:rPr>
         <w:t xml:space="preserve"> </w:t>
       </w:r>
@@ -8653,7 +8745,7 @@
           <w:color w:val="0000FF"/>
           <w:sz w:val="22"/>
           <w:szCs w:val="19"/>
-          <w:highlight w:val="white"/>
+          <w:highlight w:val="green"/>
         </w:rPr>
         <w:t>float</w:t>
       </w:r>
@@ -8663,7 +8755,7 @@
           <w:color w:val="000000"/>
           <w:sz w:val="22"/>
           <w:szCs w:val="19"/>
-          <w:highlight w:val="white"/>
+          <w:highlight w:val="green"/>
         </w:rPr>
         <w:t xml:space="preserve"> </w:t>
       </w:r>
@@ -8674,7 +8766,7 @@
           <w:color w:val="000000"/>
           <w:sz w:val="22"/>
           <w:szCs w:val="19"/>
-          <w:highlight w:val="white"/>
+          <w:highlight w:val="green"/>
         </w:rPr>
         <w:t>spaceshipSpeed</w:t>
       </w:r>
@@ -8685,7 +8777,7 @@
           <w:color w:val="000000"/>
           <w:sz w:val="22"/>
           <w:szCs w:val="19"/>
-          <w:highlight w:val="white"/>
+          <w:highlight w:val="green"/>
         </w:rPr>
         <w:t xml:space="preserve"> = 500.</w:t>
       </w:r>
@@ -8696,7 +8788,7 @@
           <w:color w:val="000000"/>
           <w:sz w:val="22"/>
           <w:szCs w:val="19"/>
-          <w:highlight w:val="white"/>
+          <w:highlight w:val="green"/>
         </w:rPr>
         <w:t>0f;</w:t>
       </w:r>
@@ -8709,11 +8801,20 @@
           <w:ilvl w:val="1"/>
           <w:numId w:val="1"/>
         </w:numPr>
-      </w:pPr>
-      <w:r>
+        <w:rPr>
+          <w:highlight w:val="green"/>
+        </w:rPr>
+      </w:pPr>
+      <w:r>
+        <w:rPr>
+          <w:highlight w:val="green"/>
+        </w:rPr>
         <w:t>Level2Scene</w:t>
       </w:r>
       <w:r>
+        <w:rPr>
+          <w:highlight w:val="green"/>
+        </w:rPr>
         <w:t>Load:</w:t>
       </w:r>
     </w:p>
@@ -8724,8 +8825,14 @@
           <w:ilvl w:val="2"/>
           <w:numId w:val="1"/>
         </w:numPr>
-      </w:pPr>
-      <w:r>
+        <w:rPr>
+          <w:highlight w:val="green"/>
+        </w:rPr>
+      </w:pPr>
+      <w:r>
+        <w:rPr>
+          <w:highlight w:val="green"/>
+        </w:rPr>
         <w:t>Create a Mesh object.</w:t>
       </w:r>
     </w:p>
@@ -8736,34 +8843,64 @@
           <w:ilvl w:val="2"/>
           <w:numId w:val="1"/>
         </w:numPr>
-      </w:pPr>
-      <w:r>
+        <w:rPr>
+          <w:highlight w:val="green"/>
+        </w:rPr>
+      </w:pPr>
+      <w:r>
+        <w:rPr>
+          <w:highlight w:val="green"/>
+        </w:rPr>
         <w:t>Using the newly created Mesh object, c</w:t>
       </w:r>
       <w:r>
+        <w:rPr>
+          <w:highlight w:val="green"/>
+        </w:rPr>
         <w:t xml:space="preserve">all </w:t>
       </w:r>
       <w:proofErr w:type="spellStart"/>
       <w:r>
+        <w:rPr>
+          <w:highlight w:val="green"/>
+        </w:rPr>
         <w:t>Mesh</w:t>
       </w:r>
       <w:r>
+        <w:rPr>
+          <w:highlight w:val="green"/>
+        </w:rPr>
         <w:t>Build</w:t>
       </w:r>
       <w:r>
+        <w:rPr>
+          <w:highlight w:val="green"/>
+        </w:rPr>
         <w:t>Spaceship</w:t>
       </w:r>
       <w:proofErr w:type="spellEnd"/>
       <w:r>
+        <w:rPr>
+          <w:highlight w:val="green"/>
+        </w:rPr>
         <w:t xml:space="preserve"> to create </w:t>
       </w:r>
       <w:r>
+        <w:rPr>
+          <w:highlight w:val="green"/>
+        </w:rPr>
         <w:t>a “unit”-sized triangular mesh</w:t>
       </w:r>
       <w:r>
+        <w:rPr>
+          <w:highlight w:val="green"/>
+        </w:rPr>
         <w:t xml:space="preserve"> exactly like that created in the Demo scene</w:t>
       </w:r>
       <w:r>
+        <w:rPr>
+          <w:highlight w:val="green"/>
+        </w:rPr>
         <w:t>.</w:t>
       </w:r>
     </w:p>

</xml_diff>

<commit_message>
🔧 working on level2 movement controller
</commit_message>
<xml_diff>
--- a/Project2-Graphics.docx
+++ b/Project2-Graphics.docx
@@ -8912,11 +8912,20 @@
           <w:ilvl w:val="1"/>
           <w:numId w:val="1"/>
         </w:numPr>
-      </w:pPr>
-      <w:r>
+        <w:rPr>
+          <w:highlight w:val="green"/>
+        </w:rPr>
+      </w:pPr>
+      <w:r>
+        <w:rPr>
+          <w:highlight w:val="green"/>
+        </w:rPr>
         <w:t>Level2Scene</w:t>
       </w:r>
       <w:r>
+        <w:rPr>
+          <w:highlight w:val="green"/>
+        </w:rPr>
         <w:t>Init:</w:t>
       </w:r>
     </w:p>
@@ -8927,38 +8936,66 @@
           <w:ilvl w:val="2"/>
           <w:numId w:val="1"/>
         </w:numPr>
-      </w:pPr>
-      <w:r>
+        <w:rPr>
+          <w:highlight w:val="green"/>
+        </w:rPr>
+      </w:pPr>
+      <w:r>
+        <w:rPr>
+          <w:highlight w:val="green"/>
+        </w:rPr>
         <w:t xml:space="preserve">Create a “Spaceship” </w:t>
       </w:r>
       <w:r>
+        <w:rPr>
+          <w:highlight w:val="green"/>
+        </w:rPr>
         <w:t>E</w:t>
       </w:r>
       <w:r>
+        <w:rPr>
+          <w:highlight w:val="green"/>
+        </w:rPr>
         <w:t>ntity</w:t>
       </w:r>
       <w:r>
+        <w:rPr>
+          <w:highlight w:val="green"/>
+        </w:rPr>
         <w:t xml:space="preserve"> by calling </w:t>
       </w:r>
       <w:proofErr w:type="spellStart"/>
       <w:proofErr w:type="gramStart"/>
       <w:r>
+        <w:rPr>
+          <w:highlight w:val="green"/>
+        </w:rPr>
         <w:t>Entity</w:t>
       </w:r>
       <w:r>
+        <w:rPr>
+          <w:highlight w:val="green"/>
+        </w:rPr>
         <w:t>FactoryBuild</w:t>
       </w:r>
       <w:proofErr w:type="spellEnd"/>
       <w:r>
+        <w:rPr>
+          <w:highlight w:val="green"/>
+        </w:rPr>
         <w:t>(</w:t>
       </w:r>
       <w:proofErr w:type="gramEnd"/>
       <w:r>
+        <w:rPr>
+          <w:highlight w:val="green"/>
+        </w:rPr>
         <w:t>) with the parameter,</w:t>
       </w:r>
       <w:r>
         <w:rPr>
           <w:sz w:val="32"/>
+          <w:highlight w:val="green"/>
         </w:rPr>
         <w:t xml:space="preserve"> </w:t>
       </w:r>
@@ -8968,30 +9005,14 @@
           <w:color w:val="A31515"/>
           <w:sz w:val="22"/>
           <w:szCs w:val="19"/>
-        </w:rPr>
-        <w:t>"./Data/</w:t>
-      </w:r>
-      <w:r>
-        <w:rPr>
-          <w:rFonts w:ascii="Consolas" w:eastAsiaTheme="minorHAnsi" w:hAnsi="Consolas" w:cs="Consolas"/>
-          <w:color w:val="A31515"/>
-          <w:sz w:val="22"/>
-          <w:szCs w:val="19"/>
-        </w:rPr>
-        <w:t>SpaceshipHoming</w:t>
-      </w:r>
-      <w:r>
-        <w:rPr>
-          <w:rFonts w:ascii="Consolas" w:eastAsiaTheme="minorHAnsi" w:hAnsi="Consolas" w:cs="Consolas"/>
-          <w:color w:val="A31515"/>
-          <w:sz w:val="22"/>
-          <w:szCs w:val="19"/>
-        </w:rPr>
-        <w:t>.txt"</w:t>
+          <w:highlight w:val="green"/>
+        </w:rPr>
+        <w:t>"./Data/SpaceshipHoming.txt"</w:t>
       </w:r>
       <w:r>
         <w:rPr>
           <w:rFonts w:eastAsiaTheme="minorHAnsi"/>
+          <w:highlight w:val="green"/>
         </w:rPr>
         <w:t>.</w:t>
       </w:r>
@@ -9003,14 +9024,26 @@
           <w:ilvl w:val="2"/>
           <w:numId w:val="1"/>
         </w:numPr>
-      </w:pPr>
-      <w:r>
+        <w:rPr>
+          <w:highlight w:val="green"/>
+        </w:rPr>
+      </w:pPr>
+      <w:r>
+        <w:rPr>
+          <w:highlight w:val="green"/>
+        </w:rPr>
         <w:t xml:space="preserve">If the </w:t>
       </w:r>
       <w:r>
+        <w:rPr>
+          <w:highlight w:val="green"/>
+        </w:rPr>
         <w:t>entity</w:t>
       </w:r>
       <w:r>
+        <w:rPr>
+          <w:highlight w:val="green"/>
+        </w:rPr>
         <w:t xml:space="preserve"> was created successfully,</w:t>
       </w:r>
     </w:p>
@@ -9021,26 +9054,50 @@
           <w:ilvl w:val="3"/>
           <w:numId w:val="1"/>
         </w:numPr>
-      </w:pPr>
-      <w:r>
+        <w:rPr>
+          <w:highlight w:val="green"/>
+        </w:rPr>
+      </w:pPr>
+      <w:r>
+        <w:rPr>
+          <w:highlight w:val="green"/>
+        </w:rPr>
         <w:t xml:space="preserve">Get the </w:t>
       </w:r>
       <w:r>
+        <w:rPr>
+          <w:highlight w:val="green"/>
+        </w:rPr>
         <w:t>E</w:t>
       </w:r>
       <w:r>
+        <w:rPr>
+          <w:highlight w:val="green"/>
+        </w:rPr>
         <w:t>ntity</w:t>
       </w:r>
       <w:r>
+        <w:rPr>
+          <w:highlight w:val="green"/>
+        </w:rPr>
         <w:t xml:space="preserve">’s </w:t>
       </w:r>
       <w:r>
+        <w:rPr>
+          <w:highlight w:val="green"/>
+        </w:rPr>
         <w:t>S</w:t>
       </w:r>
       <w:r>
+        <w:rPr>
+          <w:highlight w:val="green"/>
+        </w:rPr>
         <w:t>prite</w:t>
       </w:r>
       <w:r>
+        <w:rPr>
+          <w:highlight w:val="green"/>
+        </w:rPr>
         <w:t>.</w:t>
       </w:r>
     </w:p>
@@ -9051,23 +9108,44 @@
           <w:ilvl w:val="3"/>
           <w:numId w:val="1"/>
         </w:numPr>
-      </w:pPr>
-      <w:r>
+        <w:rPr>
+          <w:highlight w:val="green"/>
+        </w:rPr>
+      </w:pPr>
+      <w:r>
+        <w:rPr>
+          <w:highlight w:val="green"/>
+        </w:rPr>
         <w:t xml:space="preserve">Set the </w:t>
       </w:r>
       <w:r>
+        <w:rPr>
+          <w:highlight w:val="green"/>
+        </w:rPr>
         <w:t>S</w:t>
       </w:r>
       <w:r>
+        <w:rPr>
+          <w:highlight w:val="green"/>
+        </w:rPr>
         <w:t xml:space="preserve">prite’s </w:t>
       </w:r>
       <w:r>
+        <w:rPr>
+          <w:highlight w:val="green"/>
+        </w:rPr>
         <w:t>M</w:t>
       </w:r>
       <w:r>
+        <w:rPr>
+          <w:highlight w:val="green"/>
+        </w:rPr>
         <w:t>esh</w:t>
       </w:r>
       <w:r>
+        <w:rPr>
+          <w:highlight w:val="green"/>
+        </w:rPr>
         <w:t>.</w:t>
       </w:r>
     </w:p>
@@ -9078,41 +9156,80 @@
           <w:ilvl w:val="2"/>
           <w:numId w:val="1"/>
         </w:numPr>
-      </w:pPr>
-      <w:r>
+        <w:rPr>
+          <w:highlight w:val="green"/>
+        </w:rPr>
+      </w:pPr>
+      <w:r>
+        <w:rPr>
+          <w:highlight w:val="green"/>
+        </w:rPr>
         <w:t xml:space="preserve">Set </w:t>
       </w:r>
       <w:r>
+        <w:rPr>
+          <w:highlight w:val="green"/>
+        </w:rPr>
         <w:t>the</w:t>
       </w:r>
       <w:r>
+        <w:rPr>
+          <w:highlight w:val="green"/>
+        </w:rPr>
         <w:t xml:space="preserve"> background color to </w:t>
       </w:r>
       <w:r>
+        <w:rPr>
+          <w:highlight w:val="green"/>
+        </w:rPr>
         <w:t>black</w:t>
       </w:r>
       <w:r>
+        <w:rPr>
+          <w:highlight w:val="green"/>
+        </w:rPr>
         <w:t xml:space="preserve"> (</w:t>
       </w:r>
       <w:r>
+        <w:rPr>
+          <w:highlight w:val="green"/>
+        </w:rPr>
         <w:t>0</w:t>
       </w:r>
       <w:r>
+        <w:rPr>
+          <w:highlight w:val="green"/>
+        </w:rPr>
         <w:t>,</w:t>
       </w:r>
       <w:r>
+        <w:rPr>
+          <w:highlight w:val="green"/>
+        </w:rPr>
         <w:t>0</w:t>
       </w:r>
       <w:r>
+        <w:rPr>
+          <w:highlight w:val="green"/>
+        </w:rPr>
         <w:t>,</w:t>
       </w:r>
       <w:r>
+        <w:rPr>
+          <w:highlight w:val="green"/>
+        </w:rPr>
         <w:t>0</w:t>
       </w:r>
       <w:r>
+        <w:rPr>
+          <w:highlight w:val="green"/>
+        </w:rPr>
         <w:t>)</w:t>
       </w:r>
       <w:r>
+        <w:rPr>
+          <w:highlight w:val="green"/>
+        </w:rPr>
         <w:t>.</w:t>
       </w:r>
     </w:p>
@@ -9123,17 +9240,32 @@
           <w:ilvl w:val="2"/>
           <w:numId w:val="1"/>
         </w:numPr>
-      </w:pPr>
-      <w:r>
+        <w:rPr>
+          <w:highlight w:val="green"/>
+        </w:rPr>
+      </w:pPr>
+      <w:r>
+        <w:rPr>
+          <w:highlight w:val="green"/>
+        </w:rPr>
         <w:t xml:space="preserve">Set </w:t>
       </w:r>
       <w:r>
+        <w:rPr>
+          <w:highlight w:val="green"/>
+        </w:rPr>
         <w:t xml:space="preserve">the </w:t>
       </w:r>
       <w:r>
+        <w:rPr>
+          <w:highlight w:val="green"/>
+        </w:rPr>
         <w:t>blend mode to blend</w:t>
       </w:r>
       <w:r>
+        <w:rPr>
+          <w:highlight w:val="green"/>
+        </w:rPr>
         <w:t>.</w:t>
       </w:r>
     </w:p>
@@ -9144,20 +9276,28 @@
           <w:ilvl w:val="1"/>
           <w:numId w:val="1"/>
         </w:numPr>
+        <w:rPr>
+          <w:highlight w:val="green"/>
+        </w:rPr>
       </w:pPr>
       <w:r>
         <w:rPr>
           <w:rFonts w:eastAsiaTheme="minorHAnsi"/>
+          <w:highlight w:val="green"/>
         </w:rPr>
         <w:t>Level2Scene</w:t>
       </w:r>
       <w:r>
         <w:rPr>
           <w:rFonts w:eastAsiaTheme="minorHAnsi"/>
+          <w:highlight w:val="green"/>
         </w:rPr>
         <w:t>MovementController</w:t>
       </w:r>
       <w:r>
+        <w:rPr>
+          <w:highlight w:val="green"/>
+        </w:rPr>
         <w:t>:</w:t>
       </w:r>
     </w:p>
@@ -9168,23 +9308,39 @@
           <w:ilvl w:val="2"/>
           <w:numId w:val="1"/>
         </w:numPr>
-      </w:pPr>
-      <w:r>
+        <w:rPr>
+          <w:highlight w:val="green"/>
+        </w:rPr>
+      </w:pPr>
+      <w:r>
+        <w:rPr>
+          <w:highlight w:val="green"/>
+        </w:rPr>
         <w:t xml:space="preserve">Create a new </w:t>
       </w:r>
       <w:r>
         <w:rPr>
           <w:i/>
+          <w:highlight w:val="green"/>
         </w:rPr>
         <w:t xml:space="preserve">private </w:t>
       </w:r>
       <w:r>
+        <w:rPr>
+          <w:highlight w:val="green"/>
+        </w:rPr>
         <w:t xml:space="preserve">function for moving the “Spaceship” </w:t>
       </w:r>
       <w:r>
+        <w:rPr>
+          <w:highlight w:val="green"/>
+        </w:rPr>
         <w:t>entity</w:t>
       </w:r>
       <w:r>
+        <w:rPr>
+          <w:highlight w:val="green"/>
+        </w:rPr>
         <w:t>.</w:t>
       </w:r>
     </w:p>
@@ -9195,6 +9351,9 @@
           <w:ilvl w:val="3"/>
           <w:numId w:val="1"/>
         </w:numPr>
+        <w:rPr>
+          <w:highlight w:val="green"/>
+        </w:rPr>
       </w:pPr>
       <w:r>
         <w:rPr>
@@ -9202,7 +9361,7 @@
           <w:color w:val="0000FF"/>
           <w:sz w:val="22"/>
           <w:szCs w:val="19"/>
-          <w:highlight w:val="white"/>
+          <w:highlight w:val="green"/>
         </w:rPr>
         <w:t xml:space="preserve">static </w:t>
       </w:r>
@@ -9212,7 +9371,7 @@
           <w:color w:val="0000FF"/>
           <w:sz w:val="22"/>
           <w:szCs w:val="19"/>
-          <w:highlight w:val="white"/>
+          <w:highlight w:val="green"/>
         </w:rPr>
         <w:t>void</w:t>
       </w:r>
@@ -9222,7 +9381,7 @@
           <w:color w:val="000000"/>
           <w:sz w:val="22"/>
           <w:szCs w:val="19"/>
-          <w:highlight w:val="white"/>
+          <w:highlight w:val="green"/>
         </w:rPr>
         <w:t xml:space="preserve"> </w:t>
       </w:r>
@@ -9232,6 +9391,7 @@
           <w:color w:val="000000"/>
           <w:sz w:val="22"/>
           <w:szCs w:val="19"/>
+          <w:highlight w:val="green"/>
         </w:rPr>
         <w:t>Level2</w:t>
       </w:r>
@@ -9242,6 +9402,7 @@
           <w:color w:val="000000"/>
           <w:sz w:val="22"/>
           <w:szCs w:val="19"/>
+          <w:highlight w:val="green"/>
         </w:rPr>
         <w:t>Scene</w:t>
       </w:r>
@@ -9251,8 +9412,40 @@
           <w:color w:val="000000"/>
           <w:sz w:val="22"/>
           <w:szCs w:val="19"/>
-        </w:rPr>
-        <w:t>MovementController</w:t>
+          <w:highlight w:val="green"/>
+        </w:rPr>
+        <w:t>MovementController(</w:t>
+      </w:r>
+      <w:proofErr w:type="gramEnd"/>
+      <w:r>
+        <w:rPr>
+          <w:rFonts w:ascii="Consolas" w:eastAsiaTheme="minorHAnsi" w:hAnsi="Consolas" w:cs="Consolas"/>
+          <w:color w:val="2B91AF"/>
+          <w:sz w:val="22"/>
+          <w:szCs w:val="22"/>
+          <w:highlight w:val="green"/>
+        </w:rPr>
+        <w:t>Entity</w:t>
+      </w:r>
+      <w:r>
+        <w:rPr>
+          <w:rFonts w:ascii="Consolas" w:eastAsiaTheme="minorHAnsi" w:hAnsi="Consolas" w:cs="Consolas"/>
+          <w:color w:val="000000"/>
+          <w:sz w:val="22"/>
+          <w:szCs w:val="22"/>
+          <w:highlight w:val="green"/>
+        </w:rPr>
+        <w:t xml:space="preserve">* </w:t>
+      </w:r>
+      <w:r>
+        <w:rPr>
+          <w:rFonts w:ascii="Consolas" w:eastAsiaTheme="minorHAnsi" w:hAnsi="Consolas" w:cs="Consolas"/>
+          <w:color w:val="808080"/>
+          <w:sz w:val="22"/>
+          <w:szCs w:val="22"/>
+          <w:highlight w:val="green"/>
+        </w:rPr>
+        <w:t>entity</w:t>
       </w:r>
       <w:r>
         <w:rPr>
@@ -9260,45 +9453,149 @@
           <w:color w:val="000000"/>
           <w:sz w:val="22"/>
           <w:szCs w:val="19"/>
-          <w:highlight w:val="white"/>
+          <w:highlight w:val="green"/>
+        </w:rPr>
+        <w:t>)</w:t>
+      </w:r>
+    </w:p>
+    <w:p>
+      <w:pPr>
+        <w:pStyle w:val="ListParagraph"/>
+        <w:numPr>
+          <w:ilvl w:val="2"/>
+          <w:numId w:val="1"/>
+        </w:numPr>
+        <w:rPr>
+          <w:highlight w:val="green"/>
+        </w:rPr>
+      </w:pPr>
+      <w:r>
+        <w:rPr>
+          <w:highlight w:val="green"/>
+        </w:rPr>
+        <w:t xml:space="preserve">Get the </w:t>
+      </w:r>
+      <w:r>
+        <w:rPr>
+          <w:highlight w:val="green"/>
+        </w:rPr>
+        <w:t>P</w:t>
+      </w:r>
+      <w:r>
+        <w:rPr>
+          <w:highlight w:val="green"/>
+        </w:rPr>
+        <w:t xml:space="preserve">hysics and </w:t>
+      </w:r>
+      <w:r>
+        <w:rPr>
+          <w:highlight w:val="green"/>
+        </w:rPr>
+        <w:t>T</w:t>
+      </w:r>
+      <w:r>
+        <w:rPr>
+          <w:highlight w:val="green"/>
+        </w:rPr>
+        <w:t xml:space="preserve">ransform components from the </w:t>
+      </w:r>
+      <w:r>
+        <w:rPr>
+          <w:highlight w:val="green"/>
+        </w:rPr>
+        <w:t>E</w:t>
+      </w:r>
+      <w:r>
+        <w:rPr>
+          <w:highlight w:val="green"/>
+        </w:rPr>
+        <w:t>ntity</w:t>
+      </w:r>
+      <w:r>
+        <w:rPr>
+          <w:highlight w:val="green"/>
+        </w:rPr>
+        <w:t>.</w:t>
+      </w:r>
+    </w:p>
+    <w:p>
+      <w:pPr>
+        <w:pStyle w:val="ListParagraph"/>
+        <w:numPr>
+          <w:ilvl w:val="2"/>
+          <w:numId w:val="1"/>
+        </w:numPr>
+        <w:rPr>
+          <w:highlight w:val="green"/>
+        </w:rPr>
+      </w:pPr>
+      <w:r>
+        <w:rPr>
+          <w:highlight w:val="green"/>
+        </w:rPr>
+        <w:t>Verify that the pointers are valid</w:t>
+      </w:r>
+      <w:r>
+        <w:rPr>
+          <w:highlight w:val="green"/>
+        </w:rPr>
+        <w:t>.</w:t>
+      </w:r>
+    </w:p>
+    <w:p>
+      <w:pPr>
+        <w:pStyle w:val="ListParagraph"/>
+        <w:numPr>
+          <w:ilvl w:val="2"/>
+          <w:numId w:val="1"/>
+        </w:numPr>
+        <w:rPr>
+          <w:highlight w:val="green"/>
+        </w:rPr>
+      </w:pPr>
+      <w:r>
+        <w:rPr>
+          <w:highlight w:val="green"/>
+        </w:rPr>
+        <w:t>Get the mouse cursor position (in screen coordinates):</w:t>
+      </w:r>
+    </w:p>
+    <w:p>
+      <w:pPr>
+        <w:pStyle w:val="ListParagraph"/>
+        <w:numPr>
+          <w:ilvl w:val="3"/>
+          <w:numId w:val="1"/>
+        </w:numPr>
+        <w:rPr>
+          <w:highlight w:val="green"/>
+        </w:rPr>
+      </w:pPr>
+      <w:proofErr w:type="spellStart"/>
+      <w:r>
+        <w:rPr>
+          <w:highlight w:val="green"/>
+        </w:rPr>
+        <w:t>DGL_Input_</w:t>
+      </w:r>
+      <w:proofErr w:type="gramStart"/>
+      <w:r>
+        <w:rPr>
+          <w:highlight w:val="green"/>
+        </w:rPr>
+        <w:t>GetMousePosition</w:t>
+      </w:r>
+      <w:proofErr w:type="spellEnd"/>
+      <w:r>
+        <w:rPr>
+          <w:highlight w:val="green"/>
         </w:rPr>
         <w:t>(</w:t>
       </w:r>
       <w:proofErr w:type="gramEnd"/>
       <w:r>
         <w:rPr>
-          <w:rFonts w:ascii="Consolas" w:eastAsiaTheme="minorHAnsi" w:hAnsi="Consolas" w:cs="Consolas"/>
-          <w:color w:val="2B91AF"/>
-          <w:sz w:val="22"/>
-          <w:szCs w:val="22"/>
-        </w:rPr>
-        <w:t>Entity</w:t>
-      </w:r>
-      <w:r>
-        <w:rPr>
-          <w:rFonts w:ascii="Consolas" w:eastAsiaTheme="minorHAnsi" w:hAnsi="Consolas" w:cs="Consolas"/>
-          <w:color w:val="000000"/>
-          <w:sz w:val="22"/>
-          <w:szCs w:val="22"/>
-        </w:rPr>
-        <w:t xml:space="preserve">* </w:t>
-      </w:r>
-      <w:r>
-        <w:rPr>
-          <w:rFonts w:ascii="Consolas" w:eastAsiaTheme="minorHAnsi" w:hAnsi="Consolas" w:cs="Consolas"/>
-          <w:color w:val="808080"/>
-          <w:sz w:val="22"/>
-          <w:szCs w:val="22"/>
-        </w:rPr>
-        <w:t>entity</w:t>
-      </w:r>
-      <w:r>
-        <w:rPr>
-          <w:rFonts w:ascii="Consolas" w:eastAsiaTheme="minorHAnsi" w:hAnsi="Consolas" w:cs="Consolas"/>
-          <w:color w:val="000000"/>
-          <w:sz w:val="22"/>
-          <w:szCs w:val="19"/>
-          <w:highlight w:val="white"/>
+          <w:highlight w:val="green"/>
         </w:rPr>
         <w:t>)</w:t>
       </w:r>
@@ -9310,57 +9607,15 @@
           <w:ilvl w:val="2"/>
           <w:numId w:val="1"/>
         </w:numPr>
-      </w:pPr>
-      <w:r>
-        <w:t xml:space="preserve">Get the </w:t>
-      </w:r>
-      <w:r>
-        <w:t>P</w:t>
-      </w:r>
-      <w:r>
-        <w:t xml:space="preserve">hysics and </w:t>
-      </w:r>
-      <w:r>
-        <w:t>T</w:t>
-      </w:r>
-      <w:r>
-        <w:t xml:space="preserve">ransform components from the </w:t>
-      </w:r>
-      <w:r>
-        <w:t>E</w:t>
-      </w:r>
-      <w:r>
-        <w:t>ntity</w:t>
-      </w:r>
-      <w:r>
-        <w:t>.</w:t>
-      </w:r>
-    </w:p>
-    <w:p>
-      <w:pPr>
-        <w:pStyle w:val="ListParagraph"/>
-        <w:numPr>
-          <w:ilvl w:val="2"/>
-          <w:numId w:val="1"/>
-        </w:numPr>
-      </w:pPr>
-      <w:r>
-        <w:t>Verify that the pointers are valid</w:t>
-      </w:r>
-      <w:r>
-        <w:t>.</w:t>
-      </w:r>
-    </w:p>
-    <w:p>
-      <w:pPr>
-        <w:pStyle w:val="ListParagraph"/>
-        <w:numPr>
-          <w:ilvl w:val="2"/>
-          <w:numId w:val="1"/>
-        </w:numPr>
-      </w:pPr>
-      <w:r>
-        <w:t>Get the mouse cursor position (in screen coordinates):</w:t>
+        <w:rPr>
+          <w:highlight w:val="green"/>
+        </w:rPr>
+      </w:pPr>
+      <w:r>
+        <w:rPr>
+          <w:highlight w:val="green"/>
+        </w:rPr>
+        <w:t>Convert the screen coordinates to world coordinates:</w:t>
       </w:r>
     </w:p>
     <w:p>
@@ -9370,59 +9625,37 @@
           <w:ilvl w:val="3"/>
           <w:numId w:val="1"/>
         </w:numPr>
+        <w:rPr>
+          <w:highlight w:val="green"/>
+        </w:rPr>
       </w:pPr>
       <w:proofErr w:type="spellStart"/>
       <w:r>
-        <w:t>DGL_Input_</w:t>
-      </w:r>
-      <w:proofErr w:type="gramStart"/>
-      <w:r>
-        <w:t>GetMousePosition</w:t>
-      </w:r>
-      <w:proofErr w:type="spellEnd"/>
-      <w:r>
-        <w:t>(</w:t>
-      </w:r>
-      <w:proofErr w:type="gramEnd"/>
-      <w:r>
-        <w:t>)</w:t>
-      </w:r>
-    </w:p>
-    <w:p>
-      <w:pPr>
-        <w:pStyle w:val="ListParagraph"/>
-        <w:numPr>
-          <w:ilvl w:val="2"/>
-          <w:numId w:val="1"/>
-        </w:numPr>
-      </w:pPr>
-      <w:r>
-        <w:t>Convert the screen coordinates to world coordinates:</w:t>
-      </w:r>
-    </w:p>
-    <w:p>
-      <w:pPr>
-        <w:pStyle w:val="ListParagraph"/>
-        <w:numPr>
-          <w:ilvl w:val="3"/>
-          <w:numId w:val="1"/>
-        </w:numPr>
-      </w:pPr>
-      <w:proofErr w:type="spellStart"/>
-      <w:r>
+        <w:rPr>
+          <w:highlight w:val="green"/>
+        </w:rPr>
         <w:lastRenderedPageBreak/>
         <w:t>DGL_Camera_</w:t>
       </w:r>
       <w:proofErr w:type="gramStart"/>
       <w:r>
+        <w:rPr>
+          <w:highlight w:val="green"/>
+        </w:rPr>
         <w:t>ScreenCoordToWorld</w:t>
       </w:r>
       <w:proofErr w:type="spellEnd"/>
       <w:r>
+        <w:rPr>
+          <w:highlight w:val="green"/>
+        </w:rPr>
         <w:t>(</w:t>
       </w:r>
       <w:proofErr w:type="gramEnd"/>
       <w:r>
+        <w:rPr>
+          <w:highlight w:val="green"/>
+        </w:rPr>
         <w:t>)</w:t>
       </w:r>
     </w:p>

</xml_diff>

<commit_message>
🐛 Need to fix Sprite transparency issue 😭
</commit_message>
<xml_diff>
--- a/Project2-Graphics.docx
+++ b/Project2-Graphics.docx
@@ -9666,8 +9666,14 @@
           <w:ilvl w:val="2"/>
           <w:numId w:val="1"/>
         </w:numPr>
-      </w:pPr>
-      <w:r>
+        <w:rPr>
+          <w:highlight w:val="green"/>
+        </w:rPr>
+      </w:pPr>
+      <w:r>
+        <w:rPr>
+          <w:highlight w:val="green"/>
+        </w:rPr>
         <w:t>Get the spaceship’s current translation</w:t>
       </w:r>
     </w:p>
@@ -9678,11 +9684,20 @@
           <w:ilvl w:val="2"/>
           <w:numId w:val="1"/>
         </w:numPr>
-      </w:pPr>
-      <w:r>
+        <w:rPr>
+          <w:highlight w:val="green"/>
+        </w:rPr>
+      </w:pPr>
+      <w:r>
+        <w:rPr>
+          <w:highlight w:val="green"/>
+        </w:rPr>
         <w:t>Calculate a direction vector from the spaceship to the mouse position</w:t>
       </w:r>
       <w:r>
+        <w:rPr>
+          <w:highlight w:val="green"/>
+        </w:rPr>
         <w:t>.</w:t>
       </w:r>
     </w:p>
@@ -9693,23 +9708,257 @@
           <w:ilvl w:val="3"/>
           <w:numId w:val="1"/>
         </w:numPr>
-      </w:pPr>
-      <w:r>
-        <w:t xml:space="preserve">Hint: Use </w:t>
-      </w:r>
-      <w:r>
-        <w:t>Vector2</w:t>
+        <w:rPr>
+          <w:highlight w:val="green"/>
+        </w:rPr>
+      </w:pPr>
+      <w:r>
+        <w:rPr>
+          <w:highlight w:val="green"/>
+        </w:rPr>
+        <w:t>Hint: Use Vector2</w:t>
       </w:r>
       <w:proofErr w:type="gramStart"/>
       <w:r>
-        <w:t>DSub</w:t>
-      </w:r>
-      <w:r>
+        <w:rPr>
+          <w:highlight w:val="green"/>
+        </w:rPr>
+        <w:t>DSub(</w:t>
+      </w:r>
+      <w:proofErr w:type="gramEnd"/>
+      <w:r>
+        <w:rPr>
+          <w:highlight w:val="green"/>
+        </w:rPr>
+        <w:t>) to subtract one vector from another.</w:t>
+      </w:r>
+    </w:p>
+    <w:p>
+      <w:pPr>
+        <w:pStyle w:val="ListParagraph"/>
+        <w:numPr>
+          <w:ilvl w:val="3"/>
+          <w:numId w:val="1"/>
+        </w:numPr>
+        <w:rPr>
+          <w:highlight w:val="green"/>
+        </w:rPr>
+      </w:pPr>
+      <w:r>
+        <w:rPr>
+          <w:highlight w:val="green"/>
+        </w:rPr>
+        <w:t>Normalize the direction vector</w:t>
+      </w:r>
+      <w:r>
+        <w:rPr>
+          <w:highlight w:val="green"/>
+        </w:rPr>
+        <w:t xml:space="preserve"> using Vector2</w:t>
+      </w:r>
+      <w:proofErr w:type="gramStart"/>
+      <w:r>
+        <w:rPr>
+          <w:highlight w:val="green"/>
+        </w:rPr>
+        <w:t>DNormalize(</w:t>
+      </w:r>
+      <w:proofErr w:type="gramEnd"/>
+      <w:r>
+        <w:rPr>
+          <w:highlight w:val="green"/>
+        </w:rPr>
+        <w:t>)</w:t>
+      </w:r>
+      <w:r>
+        <w:rPr>
+          <w:highlight w:val="green"/>
+        </w:rPr>
+        <w:t>.</w:t>
+      </w:r>
+    </w:p>
+    <w:p>
+      <w:pPr>
+        <w:pStyle w:val="ListParagraph"/>
+        <w:numPr>
+          <w:ilvl w:val="2"/>
+          <w:numId w:val="1"/>
+        </w:numPr>
+        <w:rPr>
+          <w:highlight w:val="green"/>
+        </w:rPr>
+      </w:pPr>
+      <w:r>
+        <w:rPr>
+          <w:highlight w:val="green"/>
+        </w:rPr>
+        <w:t xml:space="preserve">Set the transform’s rotation, </w:t>
+      </w:r>
+      <w:r>
+        <w:rPr>
+          <w:highlight w:val="green"/>
+        </w:rPr>
+        <w:t>using Vector2</w:t>
+      </w:r>
+      <w:proofErr w:type="gramStart"/>
+      <w:r>
+        <w:rPr>
+          <w:highlight w:val="green"/>
+        </w:rPr>
+        <w:t>DToAngleRad</w:t>
+      </w:r>
+      <w:r>
+        <w:rPr>
+          <w:highlight w:val="green"/>
+        </w:rPr>
         <w:t>(</w:t>
       </w:r>
       <w:proofErr w:type="gramEnd"/>
       <w:r>
-        <w:t>) to subtract one vector from another.</w:t>
+        <w:rPr>
+          <w:highlight w:val="green"/>
+        </w:rPr>
+        <w:t>) to convert the direction vector into an angle (in radians)</w:t>
+      </w:r>
+      <w:r>
+        <w:rPr>
+          <w:highlight w:val="green"/>
+        </w:rPr>
+        <w:t>.</w:t>
+      </w:r>
+    </w:p>
+    <w:p>
+      <w:pPr>
+        <w:pStyle w:val="ListParagraph"/>
+        <w:numPr>
+          <w:ilvl w:val="2"/>
+          <w:numId w:val="1"/>
+        </w:numPr>
+        <w:rPr>
+          <w:highlight w:val="green"/>
+        </w:rPr>
+      </w:pPr>
+      <w:r>
+        <w:rPr>
+          <w:highlight w:val="green"/>
+        </w:rPr>
+        <w:t xml:space="preserve">Set the </w:t>
+      </w:r>
+      <w:r>
+        <w:rPr>
+          <w:highlight w:val="green"/>
+        </w:rPr>
+        <w:t>P</w:t>
+      </w:r>
+      <w:r>
+        <w:rPr>
+          <w:highlight w:val="green"/>
+        </w:rPr>
+        <w:t xml:space="preserve">hysics </w:t>
+      </w:r>
+      <w:r>
+        <w:rPr>
+          <w:highlight w:val="green"/>
+        </w:rPr>
+        <w:t xml:space="preserve">component’s </w:t>
+      </w:r>
+      <w:r>
+        <w:rPr>
+          <w:highlight w:val="green"/>
+        </w:rPr>
+        <w:t xml:space="preserve">velocity = direction vector * </w:t>
+      </w:r>
+      <w:proofErr w:type="spellStart"/>
+      <w:r>
+        <w:rPr>
+          <w:highlight w:val="green"/>
+        </w:rPr>
+        <w:t>spaceshipSpeed</w:t>
+      </w:r>
+      <w:proofErr w:type="spellEnd"/>
+      <w:r>
+        <w:rPr>
+          <w:highlight w:val="green"/>
+        </w:rPr>
+        <w:t>.</w:t>
+      </w:r>
+    </w:p>
+    <w:p>
+      <w:pPr>
+        <w:pStyle w:val="ListParagraph"/>
+        <w:numPr>
+          <w:ilvl w:val="1"/>
+          <w:numId w:val="1"/>
+        </w:numPr>
+        <w:rPr>
+          <w:highlight w:val="green"/>
+        </w:rPr>
+      </w:pPr>
+      <w:r>
+        <w:rPr>
+          <w:highlight w:val="green"/>
+        </w:rPr>
+        <w:t>Level2Scene</w:t>
+      </w:r>
+      <w:r>
+        <w:rPr>
+          <w:highlight w:val="green"/>
+        </w:rPr>
+        <w:t>Update:</w:t>
+      </w:r>
+    </w:p>
+    <w:p>
+      <w:pPr>
+        <w:pStyle w:val="ListParagraph"/>
+        <w:numPr>
+          <w:ilvl w:val="2"/>
+          <w:numId w:val="1"/>
+        </w:numPr>
+        <w:rPr>
+          <w:highlight w:val="green"/>
+        </w:rPr>
+      </w:pPr>
+      <w:r>
+        <w:rPr>
+          <w:highlight w:val="green"/>
+        </w:rPr>
+        <w:t>Remove any existing code and replace it with the following</w:t>
+      </w:r>
+      <w:r>
+        <w:rPr>
+          <w:highlight w:val="green"/>
+        </w:rPr>
+        <w:t>:</w:t>
+      </w:r>
+    </w:p>
+    <w:p>
+      <w:pPr>
+        <w:pStyle w:val="ListParagraph"/>
+        <w:numPr>
+          <w:ilvl w:val="2"/>
+          <w:numId w:val="1"/>
+        </w:numPr>
+        <w:rPr>
+          <w:highlight w:val="green"/>
+        </w:rPr>
+      </w:pPr>
+      <w:r>
+        <w:rPr>
+          <w:highlight w:val="green"/>
+        </w:rPr>
+        <w:t xml:space="preserve">Update and display the Spaceship </w:t>
+      </w:r>
+      <w:r>
+        <w:rPr>
+          <w:highlight w:val="green"/>
+        </w:rPr>
+        <w:t>entity</w:t>
+      </w:r>
+      <w:r>
+        <w:rPr>
+          <w:highlight w:val="green"/>
+        </w:rPr>
+        <w:t>:</w:t>
       </w:r>
     </w:p>
     <w:p>
@@ -9719,28 +9968,46 @@
           <w:ilvl w:val="3"/>
           <w:numId w:val="1"/>
         </w:numPr>
-      </w:pPr>
-      <w:r>
-        <w:t>Normalize the direction vector</w:t>
-      </w:r>
-      <w:r>
-        <w:t xml:space="preserve"> using </w:t>
-      </w:r>
-      <w:r>
-        <w:t>Vector2</w:t>
+        <w:rPr>
+          <w:highlight w:val="green"/>
+        </w:rPr>
+      </w:pPr>
+      <w:r>
+        <w:rPr>
+          <w:highlight w:val="green"/>
+        </w:rPr>
+        <w:t xml:space="preserve">Call </w:t>
+      </w:r>
+      <w:r>
+        <w:rPr>
+          <w:highlight w:val="green"/>
+        </w:rPr>
+        <w:t>Level2</w:t>
       </w:r>
       <w:proofErr w:type="gramStart"/>
       <w:r>
-        <w:t>DNormalize</w:t>
-      </w:r>
-      <w:r>
-        <w:t>(</w:t>
+        <w:rPr>
+          <w:highlight w:val="green"/>
+        </w:rPr>
+        <w:t>Scene</w:t>
+      </w:r>
+      <w:r>
+        <w:rPr>
+          <w:highlight w:val="green"/>
+        </w:rPr>
+        <w:t>MovementController(</w:t>
       </w:r>
       <w:proofErr w:type="gramEnd"/>
       <w:r>
+        <w:rPr>
+          <w:highlight w:val="green"/>
+        </w:rPr>
         <w:t>)</w:t>
       </w:r>
       <w:r>
+        <w:rPr>
+          <w:highlight w:val="green"/>
+        </w:rPr>
         <w:t>.</w:t>
       </w:r>
     </w:p>
@@ -9748,177 +10015,51 @@
       <w:pPr>
         <w:pStyle w:val="ListParagraph"/>
         <w:numPr>
-          <w:ilvl w:val="2"/>
-          <w:numId w:val="1"/>
-        </w:numPr>
-      </w:pPr>
-      <w:r>
-        <w:t xml:space="preserve">Set the transform’s rotation, </w:t>
-      </w:r>
-      <w:r>
-        <w:t xml:space="preserve">using </w:t>
-      </w:r>
-      <w:r>
-        <w:t>Vector2</w:t>
-      </w:r>
-      <w:proofErr w:type="gramStart"/>
-      <w:r>
-        <w:t>DToAngleRad</w:t>
-      </w:r>
-      <w:r>
-        <w:t>(</w:t>
-      </w:r>
-      <w:proofErr w:type="gramEnd"/>
-      <w:r>
-        <w:t>) to convert the direction vector into an angle (in radians)</w:t>
-      </w:r>
-      <w:r>
-        <w:t>.</w:t>
-      </w:r>
-    </w:p>
-    <w:p>
-      <w:pPr>
-        <w:pStyle w:val="ListParagraph"/>
-        <w:numPr>
-          <w:ilvl w:val="2"/>
-          <w:numId w:val="1"/>
-        </w:numPr>
-      </w:pPr>
-      <w:r>
-        <w:t xml:space="preserve">Set the </w:t>
-      </w:r>
-      <w:r>
-        <w:t>P</w:t>
-      </w:r>
-      <w:r>
-        <w:t xml:space="preserve">hysics </w:t>
-      </w:r>
-      <w:r>
-        <w:t xml:space="preserve">component’s </w:t>
-      </w:r>
-      <w:r>
-        <w:t xml:space="preserve">velocity = </w:t>
-      </w:r>
-      <w:r>
-        <w:t xml:space="preserve">direction vector * </w:t>
-      </w:r>
-      <w:proofErr w:type="spellStart"/>
-      <w:r>
-        <w:t>spaceshipSpeed</w:t>
-      </w:r>
-      <w:proofErr w:type="spellEnd"/>
-      <w:r>
-        <w:t>.</w:t>
-      </w:r>
-    </w:p>
-    <w:p>
-      <w:pPr>
-        <w:pStyle w:val="ListParagraph"/>
-        <w:numPr>
-          <w:ilvl w:val="1"/>
-          <w:numId w:val="1"/>
-        </w:numPr>
-      </w:pPr>
-      <w:r>
-        <w:t>Level2Scene</w:t>
-      </w:r>
-      <w:r>
-        <w:t>Update:</w:t>
-      </w:r>
-    </w:p>
-    <w:p>
-      <w:pPr>
-        <w:pStyle w:val="ListParagraph"/>
-        <w:numPr>
-          <w:ilvl w:val="2"/>
-          <w:numId w:val="1"/>
-        </w:numPr>
-      </w:pPr>
-      <w:r>
-        <w:t>Remove any existing code and replace it with the following</w:t>
-      </w:r>
-      <w:r>
-        <w:t>:</w:t>
-      </w:r>
-    </w:p>
-    <w:p>
-      <w:pPr>
-        <w:pStyle w:val="ListParagraph"/>
-        <w:numPr>
-          <w:ilvl w:val="2"/>
-          <w:numId w:val="1"/>
-        </w:numPr>
-      </w:pPr>
-      <w:r>
-        <w:t xml:space="preserve">Update and display the Spaceship </w:t>
-      </w:r>
-      <w:r>
-        <w:t>entity</w:t>
-      </w:r>
-      <w:r>
-        <w:t>:</w:t>
-      </w:r>
-    </w:p>
-    <w:p>
-      <w:pPr>
-        <w:pStyle w:val="ListParagraph"/>
-        <w:numPr>
           <w:ilvl w:val="3"/>
           <w:numId w:val="1"/>
         </w:numPr>
-      </w:pPr>
-      <w:r>
-        <w:t xml:space="preserve">Call </w:t>
-      </w:r>
-      <w:r>
-        <w:t>Level2</w:t>
-      </w:r>
-      <w:proofErr w:type="gramStart"/>
-      <w:r>
-        <w:t>Scene</w:t>
-      </w:r>
-      <w:r>
-        <w:t>MovementController</w:t>
-      </w:r>
-      <w:r>
-        <w:t>(</w:t>
-      </w:r>
-      <w:proofErr w:type="gramEnd"/>
-      <w:r>
-        <w:t>)</w:t>
-      </w:r>
-      <w:r>
-        <w:t>.</w:t>
-      </w:r>
-    </w:p>
-    <w:p>
-      <w:pPr>
-        <w:pStyle w:val="ListParagraph"/>
-        <w:numPr>
-          <w:ilvl w:val="3"/>
-          <w:numId w:val="1"/>
-        </w:numPr>
-      </w:pPr>
-      <w:r>
+        <w:rPr>
+          <w:highlight w:val="green"/>
+        </w:rPr>
+      </w:pPr>
+      <w:r>
+        <w:rPr>
+          <w:highlight w:val="green"/>
+        </w:rPr>
         <w:t xml:space="preserve">Call </w:t>
       </w:r>
       <w:proofErr w:type="spellStart"/>
       <w:proofErr w:type="gramStart"/>
       <w:r>
+        <w:rPr>
+          <w:highlight w:val="green"/>
+        </w:rPr>
         <w:t>Entity</w:t>
       </w:r>
       <w:r>
+        <w:rPr>
+          <w:highlight w:val="green"/>
+        </w:rPr>
         <w:t>Update</w:t>
       </w:r>
       <w:proofErr w:type="spellEnd"/>
       <w:r>
+        <w:rPr>
+          <w:highlight w:val="green"/>
+        </w:rPr>
         <w:t>(</w:t>
       </w:r>
       <w:proofErr w:type="gramEnd"/>
       <w:r>
+        <w:rPr>
+          <w:highlight w:val="green"/>
+        </w:rPr>
         <w:t>)</w:t>
       </w:r>
       <w:r>
+        <w:rPr>
+          <w:highlight w:val="green"/>
+        </w:rPr>
         <w:t>.</w:t>
       </w:r>
     </w:p>
@@ -9929,21 +10070,34 @@
           <w:ilvl w:val="2"/>
           <w:numId w:val="1"/>
         </w:numPr>
-      </w:pPr>
-      <w:r>
+        <w:rPr>
+          <w:highlight w:val="green"/>
+        </w:rPr>
+      </w:pPr>
+      <w:r>
+        <w:rPr>
+          <w:highlight w:val="green"/>
+        </w:rPr>
         <w:t xml:space="preserve">If the user </w:t>
       </w:r>
       <w:r>
         <w:rPr>
           <w:i/>
           <w:iCs/>
+          <w:highlight w:val="green"/>
         </w:rPr>
         <w:t>triggers</w:t>
       </w:r>
       <w:r>
+        <w:rPr>
+          <w:highlight w:val="green"/>
+        </w:rPr>
         <w:t xml:space="preserve"> the ‘Z’ key, set Spaceship sprite’s alpha value = 0.5f</w:t>
       </w:r>
       <w:r>
+        <w:rPr>
+          <w:highlight w:val="green"/>
+        </w:rPr>
         <w:t>.</w:t>
       </w:r>
     </w:p>
@@ -9954,21 +10108,34 @@
           <w:ilvl w:val="2"/>
           <w:numId w:val="1"/>
         </w:numPr>
-      </w:pPr>
-      <w:r>
+        <w:rPr>
+          <w:highlight w:val="green"/>
+        </w:rPr>
+      </w:pPr>
+      <w:r>
+        <w:rPr>
+          <w:highlight w:val="green"/>
+        </w:rPr>
         <w:t xml:space="preserve">If the user </w:t>
       </w:r>
       <w:r>
         <w:rPr>
           <w:i/>
           <w:iCs/>
+          <w:highlight w:val="green"/>
         </w:rPr>
         <w:t>triggers</w:t>
       </w:r>
       <w:r>
+        <w:rPr>
+          <w:highlight w:val="green"/>
+        </w:rPr>
         <w:t xml:space="preserve"> the ‘X’ key, set Spaceship sprite’s alpha value = 1.0f</w:t>
       </w:r>
       <w:r>
+        <w:rPr>
+          <w:highlight w:val="green"/>
+        </w:rPr>
         <w:t>.</w:t>
       </w:r>
     </w:p>
@@ -9979,30 +10146,52 @@
           <w:ilvl w:val="2"/>
           <w:numId w:val="1"/>
         </w:numPr>
-      </w:pPr>
-      <w:r>
+        <w:rPr>
+          <w:highlight w:val="green"/>
+        </w:rPr>
+      </w:pPr>
+      <w:r>
+        <w:rPr>
+          <w:highlight w:val="green"/>
+        </w:rPr>
         <w:t xml:space="preserve">If the user </w:t>
       </w:r>
       <w:r>
         <w:rPr>
           <w:i/>
           <w:iCs/>
+          <w:highlight w:val="green"/>
         </w:rPr>
         <w:t>triggers</w:t>
       </w:r>
       <w:r>
+        <w:rPr>
+          <w:highlight w:val="green"/>
+        </w:rPr>
         <w:t xml:space="preserve"> </w:t>
       </w:r>
       <w:r>
+        <w:rPr>
+          <w:highlight w:val="green"/>
+        </w:rPr>
         <w:t xml:space="preserve">the ‘1’ key, change the </w:t>
       </w:r>
       <w:r>
+        <w:rPr>
+          <w:highlight w:val="green"/>
+        </w:rPr>
         <w:t>scene</w:t>
       </w:r>
       <w:r>
+        <w:rPr>
+          <w:highlight w:val="green"/>
+        </w:rPr>
         <w:t xml:space="preserve"> to Level1</w:t>
       </w:r>
       <w:r>
+        <w:rPr>
+          <w:highlight w:val="green"/>
+        </w:rPr>
         <w:t>.</w:t>
       </w:r>
     </w:p>
@@ -10013,24 +10202,40 @@
           <w:ilvl w:val="2"/>
           <w:numId w:val="1"/>
         </w:numPr>
-      </w:pPr>
-      <w:r>
+        <w:rPr>
+          <w:highlight w:val="green"/>
+        </w:rPr>
+      </w:pPr>
+      <w:r>
+        <w:rPr>
+          <w:highlight w:val="green"/>
+        </w:rPr>
         <w:t xml:space="preserve">If the user </w:t>
       </w:r>
       <w:r>
         <w:rPr>
           <w:i/>
           <w:iCs/>
+          <w:highlight w:val="green"/>
         </w:rPr>
         <w:t>triggers</w:t>
       </w:r>
       <w:r>
+        <w:rPr>
+          <w:highlight w:val="green"/>
+        </w:rPr>
         <w:t xml:space="preserve"> </w:t>
       </w:r>
       <w:r>
+        <w:rPr>
+          <w:highlight w:val="green"/>
+        </w:rPr>
         <w:t>the ‘2’ key, restart the current level</w:t>
       </w:r>
       <w:r>
+        <w:rPr>
+          <w:highlight w:val="green"/>
+        </w:rPr>
         <w:t>.</w:t>
       </w:r>
     </w:p>
@@ -10042,30 +10247,52 @@
           <w:ilvl w:val="2"/>
           <w:numId w:val="1"/>
         </w:numPr>
-      </w:pPr>
-      <w:r>
+        <w:rPr>
+          <w:highlight w:val="green"/>
+        </w:rPr>
+      </w:pPr>
+      <w:r>
+        <w:rPr>
+          <w:highlight w:val="green"/>
+        </w:rPr>
         <w:t xml:space="preserve">If the user </w:t>
       </w:r>
       <w:r>
         <w:rPr>
           <w:i/>
           <w:iCs/>
+          <w:highlight w:val="green"/>
         </w:rPr>
         <w:t>triggers</w:t>
       </w:r>
       <w:r>
+        <w:rPr>
+          <w:highlight w:val="green"/>
+        </w:rPr>
         <w:t xml:space="preserve"> </w:t>
       </w:r>
       <w:r>
+        <w:rPr>
+          <w:highlight w:val="green"/>
+        </w:rPr>
         <w:t xml:space="preserve">the ‘9’ key, change the </w:t>
       </w:r>
       <w:r>
+        <w:rPr>
+          <w:highlight w:val="green"/>
+        </w:rPr>
         <w:t>scene</w:t>
       </w:r>
       <w:r>
+        <w:rPr>
+          <w:highlight w:val="green"/>
+        </w:rPr>
         <w:t xml:space="preserve"> to Sandbox</w:t>
       </w:r>
       <w:r>
+        <w:rPr>
+          <w:highlight w:val="green"/>
+        </w:rPr>
         <w:t>.</w:t>
       </w:r>
     </w:p>
@@ -10076,30 +10303,52 @@
           <w:ilvl w:val="2"/>
           <w:numId w:val="1"/>
         </w:numPr>
-      </w:pPr>
-      <w:r>
+        <w:rPr>
+          <w:highlight w:val="green"/>
+        </w:rPr>
+      </w:pPr>
+      <w:r>
+        <w:rPr>
+          <w:highlight w:val="green"/>
+        </w:rPr>
         <w:t xml:space="preserve">If the user </w:t>
       </w:r>
       <w:r>
         <w:rPr>
           <w:i/>
           <w:iCs/>
+          <w:highlight w:val="green"/>
         </w:rPr>
         <w:t>triggers</w:t>
       </w:r>
       <w:r>
+        <w:rPr>
+          <w:highlight w:val="green"/>
+        </w:rPr>
         <w:t xml:space="preserve"> </w:t>
       </w:r>
       <w:r>
+        <w:rPr>
+          <w:highlight w:val="green"/>
+        </w:rPr>
         <w:t xml:space="preserve">the ‘0’ key, change the </w:t>
       </w:r>
       <w:r>
+        <w:rPr>
+          <w:highlight w:val="green"/>
+        </w:rPr>
         <w:t>scene</w:t>
       </w:r>
       <w:r>
+        <w:rPr>
+          <w:highlight w:val="green"/>
+        </w:rPr>
         <w:t xml:space="preserve"> to Demo</w:t>
       </w:r>
       <w:r>
+        <w:rPr>
+          <w:highlight w:val="green"/>
+        </w:rPr>
         <w:t>.</w:t>
       </w:r>
     </w:p>
@@ -10110,8 +10359,14 @@
           <w:ilvl w:val="1"/>
           <w:numId w:val="1"/>
         </w:numPr>
-      </w:pPr>
-      <w:r>
+        <w:rPr>
+          <w:highlight w:val="green"/>
+        </w:rPr>
+      </w:pPr>
+      <w:r>
+        <w:rPr>
+          <w:highlight w:val="green"/>
+        </w:rPr>
         <w:t>Level2SceneRender:</w:t>
       </w:r>
     </w:p>
@@ -10122,24 +10377,42 @@
           <w:ilvl w:val="2"/>
           <w:numId w:val="1"/>
         </w:numPr>
-      </w:pPr>
-      <w:r>
+        <w:rPr>
+          <w:highlight w:val="green"/>
+        </w:rPr>
+      </w:pPr>
+      <w:r>
+        <w:rPr>
+          <w:highlight w:val="green"/>
+        </w:rPr>
         <w:t xml:space="preserve">Call </w:t>
       </w:r>
       <w:proofErr w:type="spellStart"/>
       <w:proofErr w:type="gramStart"/>
       <w:r>
+        <w:rPr>
+          <w:highlight w:val="green"/>
+        </w:rPr>
         <w:t>EntityRender</w:t>
       </w:r>
       <w:proofErr w:type="spellEnd"/>
       <w:r>
+        <w:rPr>
+          <w:highlight w:val="green"/>
+        </w:rPr>
         <w:t>(</w:t>
       </w:r>
       <w:proofErr w:type="gramEnd"/>
       <w:r>
+        <w:rPr>
+          <w:highlight w:val="green"/>
+        </w:rPr>
         <w:t>)</w:t>
       </w:r>
       <w:r>
+        <w:rPr>
+          <w:highlight w:val="green"/>
+        </w:rPr>
         <w:t>.</w:t>
       </w:r>
     </w:p>
@@ -10150,14 +10423,26 @@
           <w:ilvl w:val="1"/>
           <w:numId w:val="1"/>
         </w:numPr>
-      </w:pPr>
-      <w:r>
+        <w:rPr>
+          <w:highlight w:val="green"/>
+        </w:rPr>
+      </w:pPr>
+      <w:r>
+        <w:rPr>
+          <w:highlight w:val="green"/>
+        </w:rPr>
         <w:t>Level2Scene</w:t>
       </w:r>
       <w:r>
+        <w:rPr>
+          <w:highlight w:val="green"/>
+        </w:rPr>
         <w:t>Exit</w:t>
       </w:r>
       <w:r>
+        <w:rPr>
+          <w:highlight w:val="green"/>
+        </w:rPr>
         <w:t>:</w:t>
       </w:r>
     </w:p>
@@ -10168,30 +10453,54 @@
           <w:ilvl w:val="2"/>
           <w:numId w:val="1"/>
         </w:numPr>
-      </w:pPr>
-      <w:r>
+        <w:rPr>
+          <w:highlight w:val="green"/>
+        </w:rPr>
+      </w:pPr>
+      <w:r>
+        <w:rPr>
+          <w:highlight w:val="green"/>
+        </w:rPr>
         <w:t xml:space="preserve">Free the </w:t>
       </w:r>
       <w:r>
+        <w:rPr>
+          <w:highlight w:val="green"/>
+        </w:rPr>
         <w:t xml:space="preserve">Spaceship </w:t>
       </w:r>
       <w:proofErr w:type="gramStart"/>
       <w:r>
+        <w:rPr>
+          <w:highlight w:val="green"/>
+        </w:rPr>
         <w:t>entity</w:t>
       </w:r>
       <w:r>
+        <w:rPr>
+          <w:highlight w:val="green"/>
+        </w:rPr>
         <w:t xml:space="preserve"> using</w:t>
       </w:r>
       <w:proofErr w:type="gramEnd"/>
       <w:r>
+        <w:rPr>
+          <w:highlight w:val="green"/>
+        </w:rPr>
         <w:t xml:space="preserve"> </w:t>
       </w:r>
       <w:proofErr w:type="spellStart"/>
       <w:r>
+        <w:rPr>
+          <w:highlight w:val="green"/>
+        </w:rPr>
         <w:t>EntityFree</w:t>
       </w:r>
       <w:proofErr w:type="spellEnd"/>
       <w:r>
+        <w:rPr>
+          <w:highlight w:val="green"/>
+        </w:rPr>
         <w:t>.</w:t>
       </w:r>
     </w:p>
@@ -10202,11 +10511,20 @@
           <w:ilvl w:val="1"/>
           <w:numId w:val="1"/>
         </w:numPr>
-      </w:pPr>
-      <w:r>
+        <w:rPr>
+          <w:highlight w:val="green"/>
+        </w:rPr>
+      </w:pPr>
+      <w:r>
+        <w:rPr>
+          <w:highlight w:val="green"/>
+        </w:rPr>
         <w:t>Level2Scene</w:t>
       </w:r>
       <w:r>
+        <w:rPr>
+          <w:highlight w:val="green"/>
+        </w:rPr>
         <w:t>Unload:</w:t>
       </w:r>
     </w:p>
@@ -10219,10 +10537,16 @@
         </w:numPr>
       </w:pPr>
       <w:r>
+        <w:rPr>
+          <w:highlight w:val="green"/>
+        </w:rPr>
         <w:t xml:space="preserve">Free the Mesh object using </w:t>
       </w:r>
       <w:proofErr w:type="spellStart"/>
       <w:r>
+        <w:rPr>
+          <w:highlight w:val="green"/>
+        </w:rPr>
         <w:t>MeshFree</w:t>
       </w:r>
       <w:proofErr w:type="spellEnd"/>

</xml_diff>